<commit_message>
Updated technical documentation and generated PDF
</commit_message>
<xml_diff>
--- a/JambiLight_DOCS/JambiLight_documentation.docx
+++ b/JambiLight_DOCS/JambiLight_documentation.docx
@@ -1,6 +1,6 @@
 
 <file path=word/document.xml><?xml version="1.0" encoding="utf-8"?>
-<w:document xmlns:wpc="http://schemas.microsoft.com/office/word/2010/wordprocessingCanvas" xmlns:mc="http://schemas.openxmlformats.org/markup-compatibility/2006" xmlns:o="urn:schemas-microsoft-com:office:office" xmlns:r="http://schemas.openxmlformats.org/officeDocument/2006/relationships" xmlns:m="http://schemas.openxmlformats.org/officeDocument/2006/math" xmlns:v="urn:schemas-microsoft-com:vml" xmlns:wp14="http://schemas.microsoft.com/office/word/2010/wordprocessingDrawing" xmlns:wp="http://schemas.openxmlformats.org/drawingml/2006/wordprocessingDrawing" xmlns:w10="urn:schemas-microsoft-com:office:word" xmlns:w="http://schemas.openxmlformats.org/wordprocessingml/2006/main" xmlns:w14="http://schemas.microsoft.com/office/word/2010/wordml" xmlns:wpg="http://schemas.microsoft.com/office/word/2010/wordprocessingGroup" xmlns:wpi="http://schemas.microsoft.com/office/word/2010/wordprocessingInk" xmlns:wne="http://schemas.microsoft.com/office/word/2006/wordml" xmlns:wps="http://schemas.microsoft.com/office/word/2010/wordprocessingShape" mc:Ignorable="w14 wp14">
+<w:document xmlns:wpc="http://schemas.microsoft.com/office/word/2010/wordprocessingCanvas" xmlns:mo="http://schemas.microsoft.com/office/mac/office/2008/main" xmlns:mc="http://schemas.openxmlformats.org/markup-compatibility/2006" xmlns:mv="urn:schemas-microsoft-com:mac:vml" xmlns:o="urn:schemas-microsoft-com:office:office" xmlns:r="http://schemas.openxmlformats.org/officeDocument/2006/relationships" xmlns:m="http://schemas.openxmlformats.org/officeDocument/2006/math" xmlns:v="urn:schemas-microsoft-com:vml" xmlns:wp14="http://schemas.microsoft.com/office/word/2010/wordprocessingDrawing" xmlns:wp="http://schemas.openxmlformats.org/drawingml/2006/wordprocessingDrawing" xmlns:w10="urn:schemas-microsoft-com:office:word" xmlns:w="http://schemas.openxmlformats.org/wordprocessingml/2006/main" xmlns:w14="http://schemas.microsoft.com/office/word/2010/wordml" xmlns:wpg="http://schemas.microsoft.com/office/word/2010/wordprocessingGroup" xmlns:wpi="http://schemas.microsoft.com/office/word/2010/wordprocessingInk" xmlns:wne="http://schemas.microsoft.com/office/word/2006/wordml" xmlns:wps="http://schemas.microsoft.com/office/word/2010/wordprocessingShape" mc:Ignorable="w14 wp14">
   <w:body>
     <w:sdt>
       <w:sdtPr>
@@ -20,12 +20,12 @@
           <w:r>
             <w:rPr>
               <w:noProof/>
-              <w:lang w:eastAsia="nl-BE"/>
+              <w:lang w:val="en-US"/>
             </w:rPr>
             <mc:AlternateContent>
               <mc:Choice Requires="wps">
                 <w:drawing>
-                  <wp:anchor distT="0" distB="0" distL="114300" distR="114300" simplePos="0" relativeHeight="251660288" behindDoc="1" locked="0" layoutInCell="1" allowOverlap="1" wp14:anchorId="4A47CC89" wp14:editId="3F7E6E79">
+                  <wp:anchor distT="0" distB="0" distL="114300" distR="114300" simplePos="0" relativeHeight="251660288" behindDoc="1" locked="0" layoutInCell="1" allowOverlap="1" wp14:anchorId="005D704B" wp14:editId="1BA99FAD">
                     <wp:simplePos x="0" y="0"/>
                     <wp:positionH relativeFrom="margin">
                       <wp:posOffset>-916940</wp:posOffset>
@@ -55,7 +55,7 @@
                               <a:avLst/>
                             </a:prstGeom>
                             <a:extLst>
-                              <a:ext uri="{53640926-AAD7-44D8-BBD7-CCE9431645EC}">
+                              <a:ext uri="{53640926-AAD7-44d8-BBD7-CCE9431645EC}">
                                 <a14:shadowObscured xmlns:a14="http://schemas.microsoft.com/office/drawing/2010/main" val="1"/>
                               </a:ext>
                             </a:extLst>
@@ -104,7 +104,7 @@
               </mc:Choice>
               <mc:Fallback>
                 <w:pict>
-                  <v:rect id="Rectangle 6" o:spid="_x0000_s1026" style="position:absolute;margin-left:-72.2pt;margin-top:-79.65pt;width:604.15pt;height:865.25pt;z-index:-251656192;visibility:visible;mso-wrap-style:square;mso-width-percent:0;mso-height-percent:0;mso-wrap-distance-left:9pt;mso-wrap-distance-top:0;mso-wrap-distance-right:9pt;mso-wrap-distance-bottom:0;mso-position-horizontal:absolute;mso-position-horizontal-relative:margin;mso-position-vertical:absolute;mso-position-vertical-relative:margin;mso-width-percent:0;mso-height-percent:0;mso-width-relative:margin;mso-height-relative:margin;v-text-anchor:bottom" o:gfxdata="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" fillcolor="#333 [2576]" stroked="f">
+                  <v:rect id="Rectangle 6" o:spid="_x0000_s1026" style="position:absolute;margin-left:-72.15pt;margin-top:-79.6pt;width:604.15pt;height:865.25pt;z-index:-251656192;visibility:visible;mso-wrap-style:square;mso-width-percent:0;mso-height-percent:0;mso-wrap-distance-left:9pt;mso-wrap-distance-top:0;mso-wrap-distance-right:9pt;mso-wrap-distance-bottom:0;mso-position-horizontal:absolute;mso-position-horizontal-relative:margin;mso-position-vertical:absolute;mso-position-vertical-relative:margin;mso-width-percent:0;mso-height-percent:0;mso-width-relative:margin;mso-height-relative:margin;v-text-anchor:bottom" o:gfxdata="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" fillcolor="#333 [2576]" stroked="f">
                     <v:fill color2="black [960]" rotate="t" focusposition=".5,.5" focussize="" focus="100%" type="gradientRadial"/>
                     <v:textbox inset="18pt,,108pt,7.2pt">
                       <w:txbxContent>
@@ -134,12 +134,12 @@
           <w:r>
             <w:rPr>
               <w:noProof/>
-              <w:lang w:eastAsia="nl-BE"/>
+              <w:lang w:val="en-US"/>
             </w:rPr>
             <mc:AlternateContent>
               <mc:Choice Requires="wps">
                 <w:drawing>
-                  <wp:anchor distT="0" distB="0" distL="114300" distR="114300" simplePos="0" relativeHeight="251663360" behindDoc="0" locked="0" layoutInCell="1" allowOverlap="1" wp14:anchorId="292A8DB5" wp14:editId="608B28C7">
+                  <wp:anchor distT="0" distB="0" distL="114300" distR="114300" simplePos="0" relativeHeight="251663360" behindDoc="0" locked="0" layoutInCell="1" allowOverlap="1" wp14:anchorId="555F6CB1" wp14:editId="48D9970B">
                     <wp:simplePos x="0" y="0"/>
                     <wp:positionH relativeFrom="column">
                       <wp:posOffset>40005</wp:posOffset>
@@ -266,11 +266,11 @@
               </mc:Choice>
               <mc:Fallback>
                 <w:pict>
-                  <v:shapetype id="_x0000_t202" coordsize="21600,21600" o:spt="202" path="m,l,21600r21600,l21600,xe">
+                  <v:shapetype id="_x0000_t202" coordsize="21600,21600" o:spt="202" path="m0,0l0,21600,21600,21600,21600,0xe">
                     <v:stroke joinstyle="miter"/>
                     <v:path gradientshapeok="t" o:connecttype="rect"/>
                   </v:shapetype>
-                  <v:shape id="Text Box 2" o:spid="_x0000_s1027" type="#_x0000_t202" style="position:absolute;margin-left:3.15pt;margin-top:15.85pt;width:453.7pt;height:57.7pt;z-index:251663360;visibility:visible;mso-wrap-style:square;mso-width-percent:0;mso-height-percent:0;mso-wrap-distance-left:9pt;mso-wrap-distance-top:0;mso-wrap-distance-right:9pt;mso-wrap-distance-bottom:0;mso-position-horizontal:absolute;mso-position-horizontal-relative:text;mso-position-vertical:absolute;mso-position-vertical-relative:text;mso-width-percent:0;mso-height-percent:0;mso-width-relative:margin;mso-height-relative:margin;v-text-anchor:top" o:gfxdata="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" filled="f" stroked="f">
+                  <v:shape id="Text Box 2" o:spid="_x0000_s1027" type="#_x0000_t202" style="position:absolute;margin-left:3.15pt;margin-top:15.85pt;width:453.7pt;height:57.7pt;z-index:251663360;visibility:visible;mso-wrap-style:square;mso-width-percent:0;mso-height-percent:0;mso-wrap-distance-left:9pt;mso-wrap-distance-top:0;mso-wrap-distance-right:9pt;mso-wrap-distance-bottom:0;mso-position-horizontal:absolute;mso-position-horizontal-relative:text;mso-position-vertical:absolute;mso-position-vertical-relative:text;mso-width-percent:0;mso-height-percent:0;mso-width-relative:margin;mso-height-relative:margin;v-text-anchor:top" o:gfxdata="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" filled="f" stroked="f">
                     <v:textbox>
                       <w:txbxContent>
                         <w:p>
@@ -359,10 +359,10 @@
           <w:r>
             <w:rPr>
               <w:noProof/>
-              <w:lang w:eastAsia="nl-BE"/>
+              <w:lang w:val="en-US"/>
             </w:rPr>
             <w:drawing>
-              <wp:anchor distT="0" distB="0" distL="114300" distR="114300" simplePos="0" relativeHeight="251661312" behindDoc="0" locked="0" layoutInCell="1" allowOverlap="1" wp14:anchorId="0B1FD289" wp14:editId="5EDC85C5">
+              <wp:anchor distT="0" distB="0" distL="114300" distR="114300" simplePos="0" relativeHeight="251661312" behindDoc="0" locked="0" layoutInCell="1" allowOverlap="1" wp14:anchorId="5E846B8B" wp14:editId="191E9894">
                 <wp:simplePos x="0" y="0"/>
                 <wp:positionH relativeFrom="column">
                   <wp:posOffset>38423</wp:posOffset>
@@ -471,7 +471,9 @@
                 <w:rPr>
                   <w:rFonts w:eastAsiaTheme="minorEastAsia"/>
                   <w:noProof/>
-                  <w:lang w:eastAsia="nl-BE"/>
+                  <w:sz w:val="24"/>
+                  <w:szCs w:val="24"/>
+                  <w:lang w:val="en-US" w:eastAsia="ja-JP"/>
                 </w:rPr>
               </w:pPr>
               <w:r>
@@ -483,64 +485,54 @@
               <w:r>
                 <w:fldChar w:fldCharType="separate"/>
               </w:r>
-              <w:hyperlink w:anchor="_Toc380587842" w:history="1">
-                <w:r>
-                  <w:rPr>
-                    <w:rStyle w:val="Hyperlink"/>
-                    <w:noProof/>
-                    <w:lang w:val="en-US"/>
-                  </w:rPr>
-                  <w:t>The screen and regions:</w:t>
-                </w:r>
-                <w:r>
-                  <w:rPr>
-                    <w:noProof/>
-                    <w:webHidden/>
-                  </w:rPr>
-                  <w:tab/>
-                </w:r>
-                <w:r>
-                  <w:rPr>
-                    <w:noProof/>
-                    <w:webHidden/>
-                  </w:rPr>
-                  <w:fldChar w:fldCharType="begin"/>
-                </w:r>
-                <w:r>
-                  <w:rPr>
-                    <w:noProof/>
-                    <w:webHidden/>
-                  </w:rPr>
-                  <w:instrText xml:space="preserve"> PAGEREF _Toc380587842 \h </w:instrText>
-                </w:r>
-                <w:r>
-                  <w:rPr>
-                    <w:noProof/>
-                    <w:webHidden/>
-                  </w:rPr>
-                </w:r>
-                <w:r>
-                  <w:rPr>
-                    <w:noProof/>
-                    <w:webHidden/>
-                  </w:rPr>
-                  <w:fldChar w:fldCharType="separate"/>
-                </w:r>
-                <w:r>
-                  <w:rPr>
-                    <w:noProof/>
-                    <w:webHidden/>
-                  </w:rPr>
-                  <w:t>2</w:t>
-                </w:r>
-                <w:r>
-                  <w:rPr>
-                    <w:noProof/>
-                    <w:webHidden/>
-                  </w:rPr>
-                  <w:fldChar w:fldCharType="end"/>
-                </w:r>
-              </w:hyperlink>
+              <w:r>
+                <w:rPr>
+                  <w:noProof/>
+                  <w:lang w:val="en-US"/>
+                </w:rPr>
+                <w:t>Debug info and log file:</w:t>
+              </w:r>
+              <w:r>
+                <w:rPr>
+                  <w:noProof/>
+                </w:rPr>
+                <w:tab/>
+              </w:r>
+              <w:r>
+                <w:rPr>
+                  <w:noProof/>
+                </w:rPr>
+                <w:fldChar w:fldCharType="begin"/>
+              </w:r>
+              <w:r>
+                <w:rPr>
+                  <w:noProof/>
+                </w:rPr>
+                <w:instrText xml:space="preserve"> PAGEREF _Toc281482142 \h </w:instrText>
+              </w:r>
+              <w:r>
+                <w:rPr>
+                  <w:noProof/>
+                </w:rPr>
+              </w:r>
+              <w:r>
+                <w:rPr>
+                  <w:noProof/>
+                </w:rPr>
+                <w:fldChar w:fldCharType="separate"/>
+              </w:r>
+              <w:r>
+                <w:rPr>
+                  <w:noProof/>
+                </w:rPr>
+                <w:t>2</w:t>
+              </w:r>
+              <w:r>
+                <w:rPr>
+                  <w:noProof/>
+                </w:rPr>
+                <w:fldChar w:fldCharType="end"/>
+              </w:r>
             </w:p>
             <w:p>
               <w:pPr>
@@ -551,67 +543,185 @@
                 <w:rPr>
                   <w:rFonts w:eastAsiaTheme="minorEastAsia"/>
                   <w:noProof/>
-                  <w:lang w:eastAsia="nl-BE"/>
+                  <w:sz w:val="24"/>
+                  <w:szCs w:val="24"/>
+                  <w:lang w:val="en-US" w:eastAsia="ja-JP"/>
                 </w:rPr>
               </w:pPr>
-              <w:hyperlink w:anchor="_Toc380587843" w:history="1">
-                <w:r>
-                  <w:rPr>
-                    <w:rStyle w:val="Hyperlink"/>
-                    <w:noProof/>
-                    <w:lang w:val="en-US"/>
-                  </w:rPr>
-                  <w:t>Consolidated regions:</w:t>
-                </w:r>
-                <w:r>
-                  <w:rPr>
-                    <w:noProof/>
-                    <w:webHidden/>
-                  </w:rPr>
-                  <w:tab/>
-                </w:r>
-                <w:r>
-                  <w:rPr>
-                    <w:noProof/>
-                    <w:webHidden/>
-                  </w:rPr>
-                  <w:fldChar w:fldCharType="begin"/>
-                </w:r>
-                <w:r>
-                  <w:rPr>
-                    <w:noProof/>
-                    <w:webHidden/>
-                  </w:rPr>
-                  <w:instrText xml:space="preserve"> PAGEREF _Toc380587843 \h </w:instrText>
-                </w:r>
-                <w:r>
-                  <w:rPr>
-                    <w:noProof/>
-                    <w:webHidden/>
-                  </w:rPr>
-                </w:r>
-                <w:r>
-                  <w:rPr>
-                    <w:noProof/>
-                    <w:webHidden/>
-                  </w:rPr>
-                  <w:fldChar w:fldCharType="separate"/>
-                </w:r>
-                <w:r>
-                  <w:rPr>
-                    <w:noProof/>
-                    <w:webHidden/>
-                  </w:rPr>
-                  <w:t>3</w:t>
-                </w:r>
-                <w:r>
-                  <w:rPr>
-                    <w:noProof/>
-                    <w:webHidden/>
-                  </w:rPr>
-                  <w:fldChar w:fldCharType="end"/>
-                </w:r>
-              </w:hyperlink>
+              <w:r>
+                <w:rPr>
+                  <w:noProof/>
+                  <w:lang w:val="en-US"/>
+                </w:rPr>
+                <w:t>Test setup:</w:t>
+              </w:r>
+              <w:r>
+                <w:rPr>
+                  <w:noProof/>
+                </w:rPr>
+                <w:tab/>
+              </w:r>
+              <w:r>
+                <w:rPr>
+                  <w:noProof/>
+                </w:rPr>
+                <w:fldChar w:fldCharType="begin"/>
+              </w:r>
+              <w:r>
+                <w:rPr>
+                  <w:noProof/>
+                </w:rPr>
+                <w:instrText xml:space="preserve"> PAGEREF _Toc281482143 \h </w:instrText>
+              </w:r>
+              <w:r>
+                <w:rPr>
+                  <w:noProof/>
+                </w:rPr>
+              </w:r>
+              <w:r>
+                <w:rPr>
+                  <w:noProof/>
+                </w:rPr>
+                <w:fldChar w:fldCharType="separate"/>
+              </w:r>
+              <w:r>
+                <w:rPr>
+                  <w:noProof/>
+                </w:rPr>
+                <w:t>2</w:t>
+              </w:r>
+              <w:r>
+                <w:rPr>
+                  <w:noProof/>
+                </w:rPr>
+                <w:fldChar w:fldCharType="end"/>
+              </w:r>
+            </w:p>
+            <w:p>
+              <w:pPr>
+                <w:pStyle w:val="TOC2"/>
+                <w:tabs>
+                  <w:tab w:val="right" w:leader="dot" w:pos="9062"/>
+                </w:tabs>
+                <w:rPr>
+                  <w:rFonts w:eastAsiaTheme="minorEastAsia"/>
+                  <w:noProof/>
+                  <w:sz w:val="24"/>
+                  <w:szCs w:val="24"/>
+                  <w:lang w:val="en-US" w:eastAsia="ja-JP"/>
+                </w:rPr>
+              </w:pPr>
+              <w:r>
+                <w:rPr>
+                  <w:noProof/>
+                  <w:lang w:val="en-US"/>
+                </w:rPr>
+                <w:t>The screen and regions:</w:t>
+              </w:r>
+              <w:r>
+                <w:rPr>
+                  <w:noProof/>
+                </w:rPr>
+                <w:tab/>
+              </w:r>
+              <w:r>
+                <w:rPr>
+                  <w:noProof/>
+                </w:rPr>
+                <w:fldChar w:fldCharType="begin"/>
+              </w:r>
+              <w:r>
+                <w:rPr>
+                  <w:noProof/>
+                </w:rPr>
+                <w:instrText xml:space="preserve"> PAGEREF _Toc281482144 \h </w:instrText>
+              </w:r>
+              <w:r>
+                <w:rPr>
+                  <w:noProof/>
+                </w:rPr>
+              </w:r>
+              <w:r>
+                <w:rPr>
+                  <w:noProof/>
+                </w:rPr>
+                <w:fldChar w:fldCharType="separate"/>
+              </w:r>
+              <w:r>
+                <w:rPr>
+                  <w:noProof/>
+                </w:rPr>
+                <w:t>3</w:t>
+              </w:r>
+              <w:r>
+                <w:rPr>
+                  <w:noProof/>
+                </w:rPr>
+                <w:fldChar w:fldCharType="end"/>
+              </w:r>
+            </w:p>
+            <w:p>
+              <w:pPr>
+                <w:pStyle w:val="TOC2"/>
+                <w:tabs>
+                  <w:tab w:val="right" w:leader="dot" w:pos="9062"/>
+                </w:tabs>
+                <w:rPr>
+                  <w:rFonts w:eastAsiaTheme="minorEastAsia"/>
+                  <w:noProof/>
+                  <w:sz w:val="24"/>
+                  <w:szCs w:val="24"/>
+                  <w:lang w:val="en-US" w:eastAsia="ja-JP"/>
+                </w:rPr>
+              </w:pPr>
+              <w:r>
+                <w:rPr>
+                  <w:noProof/>
+                  <w:lang w:val="en-US"/>
+                </w:rPr>
+                <w:t>Consolidated regions:</w:t>
+              </w:r>
+              <w:r>
+                <w:rPr>
+                  <w:noProof/>
+                </w:rPr>
+                <w:tab/>
+              </w:r>
+              <w:r>
+                <w:rPr>
+                  <w:noProof/>
+                </w:rPr>
+                <w:fldChar w:fldCharType="begin"/>
+              </w:r>
+              <w:r>
+                <w:rPr>
+                  <w:noProof/>
+                </w:rPr>
+                <w:instrText xml:space="preserve"> PAGEREF _Toc281482145 \h </w:instrText>
+              </w:r>
+              <w:r>
+                <w:rPr>
+                  <w:noProof/>
+                </w:rPr>
+              </w:r>
+              <w:r>
+                <w:rPr>
+                  <w:noProof/>
+                </w:rPr>
+                <w:fldChar w:fldCharType="separate"/>
+              </w:r>
+              <w:r>
+                <w:rPr>
+                  <w:noProof/>
+                </w:rPr>
+                <w:t>4</w:t>
+              </w:r>
+              <w:r>
+                <w:rPr>
+                  <w:noProof/>
+                </w:rPr>
+                <w:fldChar w:fldCharType="end"/>
+              </w:r>
             </w:p>
             <w:p>
               <w:pPr>
@@ -622,67 +732,59 @@
                 <w:rPr>
                   <w:rFonts w:eastAsiaTheme="minorEastAsia"/>
                   <w:noProof/>
-                  <w:lang w:eastAsia="nl-BE"/>
+                  <w:sz w:val="24"/>
+                  <w:szCs w:val="24"/>
+                  <w:lang w:val="en-US" w:eastAsia="ja-JP"/>
                 </w:rPr>
               </w:pPr>
-              <w:hyperlink w:anchor="_Toc380587844" w:history="1">
-                <w:r>
-                  <w:rPr>
-                    <w:rStyle w:val="Hyperlink"/>
-                    <w:noProof/>
-                    <w:lang w:val="en-US"/>
-                  </w:rPr>
-                  <w:t>Margins:</w:t>
-                </w:r>
-                <w:r>
-                  <w:rPr>
-                    <w:noProof/>
-                    <w:webHidden/>
-                  </w:rPr>
-                  <w:tab/>
-                </w:r>
-                <w:r>
-                  <w:rPr>
-                    <w:noProof/>
-                    <w:webHidden/>
-                  </w:rPr>
-                  <w:fldChar w:fldCharType="begin"/>
-                </w:r>
-                <w:r>
-                  <w:rPr>
-                    <w:noProof/>
-                    <w:webHidden/>
-                  </w:rPr>
-                  <w:instrText xml:space="preserve"> PAGEREF _Toc380587844 \h </w:instrText>
-                </w:r>
-                <w:r>
-                  <w:rPr>
-                    <w:noProof/>
-                    <w:webHidden/>
-                  </w:rPr>
-                </w:r>
-                <w:r>
-                  <w:rPr>
-                    <w:noProof/>
-                    <w:webHidden/>
-                  </w:rPr>
-                  <w:fldChar w:fldCharType="separate"/>
-                </w:r>
-                <w:r>
-                  <w:rPr>
-                    <w:noProof/>
-                    <w:webHidden/>
-                  </w:rPr>
-                  <w:t>4</w:t>
-                </w:r>
-                <w:r>
-                  <w:rPr>
-                    <w:noProof/>
-                    <w:webHidden/>
-                  </w:rPr>
-                  <w:fldChar w:fldCharType="end"/>
-                </w:r>
-              </w:hyperlink>
+              <w:r>
+                <w:rPr>
+                  <w:noProof/>
+                  <w:lang w:val="en-US"/>
+                </w:rPr>
+                <w:t>Margins:</w:t>
+              </w:r>
+              <w:r>
+                <w:rPr>
+                  <w:noProof/>
+                </w:rPr>
+                <w:tab/>
+              </w:r>
+              <w:r>
+                <w:rPr>
+                  <w:noProof/>
+                </w:rPr>
+                <w:fldChar w:fldCharType="begin"/>
+              </w:r>
+              <w:r>
+                <w:rPr>
+                  <w:noProof/>
+                </w:rPr>
+                <w:instrText xml:space="preserve"> PAGEREF _Toc281482146 \h </w:instrText>
+              </w:r>
+              <w:r>
+                <w:rPr>
+                  <w:noProof/>
+                </w:rPr>
+              </w:r>
+              <w:r>
+                <w:rPr>
+                  <w:noProof/>
+                </w:rPr>
+                <w:fldChar w:fldCharType="separate"/>
+              </w:r>
+              <w:r>
+                <w:rPr>
+                  <w:noProof/>
+                </w:rPr>
+                <w:t>5</w:t>
+              </w:r>
+              <w:r>
+                <w:rPr>
+                  <w:noProof/>
+                </w:rPr>
+                <w:fldChar w:fldCharType="end"/>
+              </w:r>
             </w:p>
             <w:p>
               <w:pPr>
@@ -693,67 +795,59 @@
                 <w:rPr>
                   <w:rFonts w:eastAsiaTheme="minorEastAsia"/>
                   <w:noProof/>
-                  <w:lang w:eastAsia="nl-BE"/>
+                  <w:sz w:val="24"/>
+                  <w:szCs w:val="24"/>
+                  <w:lang w:val="en-US" w:eastAsia="ja-JP"/>
                 </w:rPr>
               </w:pPr>
-              <w:hyperlink w:anchor="_Toc380587845" w:history="1">
-                <w:r>
-                  <w:rPr>
-                    <w:rStyle w:val="Hyperlink"/>
-                    <w:noProof/>
-                    <w:lang w:val="en-US"/>
-                  </w:rPr>
-                  <w:t>Color weighing:</w:t>
-                </w:r>
-                <w:r>
-                  <w:rPr>
-                    <w:noProof/>
-                    <w:webHidden/>
-                  </w:rPr>
-                  <w:tab/>
-                </w:r>
-                <w:r>
-                  <w:rPr>
-                    <w:noProof/>
-                    <w:webHidden/>
-                  </w:rPr>
-                  <w:fldChar w:fldCharType="begin"/>
-                </w:r>
-                <w:r>
-                  <w:rPr>
-                    <w:noProof/>
-                    <w:webHidden/>
-                  </w:rPr>
-                  <w:instrText xml:space="preserve"> PAGEREF _Toc380587845 \h </w:instrText>
-                </w:r>
-                <w:r>
-                  <w:rPr>
-                    <w:noProof/>
-                    <w:webHidden/>
-                  </w:rPr>
-                </w:r>
-                <w:r>
-                  <w:rPr>
-                    <w:noProof/>
-                    <w:webHidden/>
-                  </w:rPr>
-                  <w:fldChar w:fldCharType="separate"/>
-                </w:r>
-                <w:r>
-                  <w:rPr>
-                    <w:noProof/>
-                    <w:webHidden/>
-                  </w:rPr>
-                  <w:t>5</w:t>
-                </w:r>
-                <w:r>
-                  <w:rPr>
-                    <w:noProof/>
-                    <w:webHidden/>
-                  </w:rPr>
-                  <w:fldChar w:fldCharType="end"/>
-                </w:r>
-              </w:hyperlink>
+              <w:r>
+                <w:rPr>
+                  <w:noProof/>
+                  <w:lang w:val="en-US"/>
+                </w:rPr>
+                <w:t>Color weighing:</w:t>
+              </w:r>
+              <w:r>
+                <w:rPr>
+                  <w:noProof/>
+                </w:rPr>
+                <w:tab/>
+              </w:r>
+              <w:r>
+                <w:rPr>
+                  <w:noProof/>
+                </w:rPr>
+                <w:fldChar w:fldCharType="begin"/>
+              </w:r>
+              <w:r>
+                <w:rPr>
+                  <w:noProof/>
+                </w:rPr>
+                <w:instrText xml:space="preserve"> PAGEREF _Toc281482147 \h </w:instrText>
+              </w:r>
+              <w:r>
+                <w:rPr>
+                  <w:noProof/>
+                </w:rPr>
+              </w:r>
+              <w:r>
+                <w:rPr>
+                  <w:noProof/>
+                </w:rPr>
+                <w:fldChar w:fldCharType="separate"/>
+              </w:r>
+              <w:r>
+                <w:rPr>
+                  <w:noProof/>
+                </w:rPr>
+                <w:t>6</w:t>
+              </w:r>
+              <w:r>
+                <w:rPr>
+                  <w:noProof/>
+                </w:rPr>
+                <w:fldChar w:fldCharType="end"/>
+              </w:r>
             </w:p>
             <w:p>
               <w:pPr>
@@ -764,67 +858,59 @@
                 <w:rPr>
                   <w:rFonts w:eastAsiaTheme="minorEastAsia"/>
                   <w:noProof/>
-                  <w:lang w:eastAsia="nl-BE"/>
+                  <w:sz w:val="24"/>
+                  <w:szCs w:val="24"/>
+                  <w:lang w:val="en-US" w:eastAsia="ja-JP"/>
                 </w:rPr>
               </w:pPr>
-              <w:hyperlink w:anchor="_Toc380587846" w:history="1">
-                <w:r>
-                  <w:rPr>
-                    <w:rStyle w:val="Hyperlink"/>
-                    <w:noProof/>
-                    <w:lang w:val="en-US"/>
-                  </w:rPr>
-                  <w:t>Color enhancement:</w:t>
-                </w:r>
-                <w:r>
-                  <w:rPr>
-                    <w:noProof/>
-                    <w:webHidden/>
-                  </w:rPr>
-                  <w:tab/>
-                </w:r>
-                <w:r>
-                  <w:rPr>
-                    <w:noProof/>
-                    <w:webHidden/>
-                  </w:rPr>
-                  <w:fldChar w:fldCharType="begin"/>
-                </w:r>
-                <w:r>
-                  <w:rPr>
-                    <w:noProof/>
-                    <w:webHidden/>
-                  </w:rPr>
-                  <w:instrText xml:space="preserve"> PAGEREF _Toc380587846 \h </w:instrText>
-                </w:r>
-                <w:r>
-                  <w:rPr>
-                    <w:noProof/>
-                    <w:webHidden/>
-                  </w:rPr>
-                </w:r>
-                <w:r>
-                  <w:rPr>
-                    <w:noProof/>
-                    <w:webHidden/>
-                  </w:rPr>
-                  <w:fldChar w:fldCharType="separate"/>
-                </w:r>
-                <w:r>
-                  <w:rPr>
-                    <w:noProof/>
-                    <w:webHidden/>
-                  </w:rPr>
-                  <w:t>6</w:t>
-                </w:r>
-                <w:r>
-                  <w:rPr>
-                    <w:noProof/>
-                    <w:webHidden/>
-                  </w:rPr>
-                  <w:fldChar w:fldCharType="end"/>
-                </w:r>
-              </w:hyperlink>
+              <w:r>
+                <w:rPr>
+                  <w:noProof/>
+                  <w:lang w:val="en-US"/>
+                </w:rPr>
+                <w:t>Color enhancement:</w:t>
+              </w:r>
+              <w:r>
+                <w:rPr>
+                  <w:noProof/>
+                </w:rPr>
+                <w:tab/>
+              </w:r>
+              <w:r>
+                <w:rPr>
+                  <w:noProof/>
+                </w:rPr>
+                <w:fldChar w:fldCharType="begin"/>
+              </w:r>
+              <w:r>
+                <w:rPr>
+                  <w:noProof/>
+                </w:rPr>
+                <w:instrText xml:space="preserve"> PAGEREF _Toc281482148 \h </w:instrText>
+              </w:r>
+              <w:r>
+                <w:rPr>
+                  <w:noProof/>
+                </w:rPr>
+              </w:r>
+              <w:r>
+                <w:rPr>
+                  <w:noProof/>
+                </w:rPr>
+                <w:fldChar w:fldCharType="separate"/>
+              </w:r>
+              <w:r>
+                <w:rPr>
+                  <w:noProof/>
+                </w:rPr>
+                <w:t>7</w:t>
+              </w:r>
+              <w:r>
+                <w:rPr>
+                  <w:noProof/>
+                </w:rPr>
+                <w:fldChar w:fldCharType="end"/>
+              </w:r>
             </w:p>
             <w:p>
               <w:pPr>
@@ -835,67 +921,59 @@
                 <w:rPr>
                   <w:rFonts w:eastAsiaTheme="minorEastAsia"/>
                   <w:noProof/>
-                  <w:lang w:eastAsia="nl-BE"/>
+                  <w:sz w:val="24"/>
+                  <w:szCs w:val="24"/>
+                  <w:lang w:val="en-US" w:eastAsia="ja-JP"/>
                 </w:rPr>
               </w:pPr>
-              <w:hyperlink w:anchor="_Toc380587847" w:history="1">
-                <w:r>
-                  <w:rPr>
-                    <w:rStyle w:val="Hyperlink"/>
-                    <w:noProof/>
-                    <w:lang w:val="en-US"/>
-                  </w:rPr>
-                  <w:t>Color correction (Intensity):</w:t>
-                </w:r>
-                <w:r>
-                  <w:rPr>
-                    <w:noProof/>
-                    <w:webHidden/>
-                  </w:rPr>
-                  <w:tab/>
-                </w:r>
-                <w:r>
-                  <w:rPr>
-                    <w:noProof/>
-                    <w:webHidden/>
-                  </w:rPr>
-                  <w:fldChar w:fldCharType="begin"/>
-                </w:r>
-                <w:r>
-                  <w:rPr>
-                    <w:noProof/>
-                    <w:webHidden/>
-                  </w:rPr>
-                  <w:instrText xml:space="preserve"> PAGEREF _Toc380587847 \h </w:instrText>
-                </w:r>
-                <w:r>
-                  <w:rPr>
-                    <w:noProof/>
-                    <w:webHidden/>
-                  </w:rPr>
-                </w:r>
-                <w:r>
-                  <w:rPr>
-                    <w:noProof/>
-                    <w:webHidden/>
-                  </w:rPr>
-                  <w:fldChar w:fldCharType="separate"/>
-                </w:r>
-                <w:r>
-                  <w:rPr>
-                    <w:noProof/>
-                    <w:webHidden/>
-                  </w:rPr>
-                  <w:t>6</w:t>
-                </w:r>
-                <w:r>
-                  <w:rPr>
-                    <w:noProof/>
-                    <w:webHidden/>
-                  </w:rPr>
-                  <w:fldChar w:fldCharType="end"/>
-                </w:r>
-              </w:hyperlink>
+              <w:r>
+                <w:rPr>
+                  <w:noProof/>
+                  <w:lang w:val="en-US"/>
+                </w:rPr>
+                <w:t>Color enhancement per channel:</w:t>
+              </w:r>
+              <w:r>
+                <w:rPr>
+                  <w:noProof/>
+                </w:rPr>
+                <w:tab/>
+              </w:r>
+              <w:r>
+                <w:rPr>
+                  <w:noProof/>
+                </w:rPr>
+                <w:fldChar w:fldCharType="begin"/>
+              </w:r>
+              <w:r>
+                <w:rPr>
+                  <w:noProof/>
+                </w:rPr>
+                <w:instrText xml:space="preserve"> PAGEREF _Toc281482149 \h </w:instrText>
+              </w:r>
+              <w:r>
+                <w:rPr>
+                  <w:noProof/>
+                </w:rPr>
+              </w:r>
+              <w:r>
+                <w:rPr>
+                  <w:noProof/>
+                </w:rPr>
+                <w:fldChar w:fldCharType="separate"/>
+              </w:r>
+              <w:r>
+                <w:rPr>
+                  <w:noProof/>
+                </w:rPr>
+                <w:t>7</w:t>
+              </w:r>
+              <w:r>
+                <w:rPr>
+                  <w:noProof/>
+                </w:rPr>
+                <w:fldChar w:fldCharType="end"/>
+              </w:r>
             </w:p>
             <w:p>
               <w:pPr>
@@ -906,67 +984,122 @@
                 <w:rPr>
                   <w:rFonts w:eastAsiaTheme="minorEastAsia"/>
                   <w:noProof/>
-                  <w:lang w:eastAsia="nl-BE"/>
+                  <w:sz w:val="24"/>
+                  <w:szCs w:val="24"/>
+                  <w:lang w:val="en-US" w:eastAsia="ja-JP"/>
                 </w:rPr>
               </w:pPr>
-              <w:hyperlink w:anchor="_Toc380587848" w:history="1">
-                <w:r>
-                  <w:rPr>
-                    <w:rStyle w:val="Hyperlink"/>
-                    <w:noProof/>
-                    <w:lang w:val="en-US"/>
-                  </w:rPr>
-                  <w:t>Resources:</w:t>
-                </w:r>
-                <w:r>
-                  <w:rPr>
-                    <w:noProof/>
-                    <w:webHidden/>
-                  </w:rPr>
-                  <w:tab/>
-                </w:r>
-                <w:r>
-                  <w:rPr>
-                    <w:noProof/>
-                    <w:webHidden/>
-                  </w:rPr>
-                  <w:fldChar w:fldCharType="begin"/>
-                </w:r>
-                <w:r>
-                  <w:rPr>
-                    <w:noProof/>
-                    <w:webHidden/>
-                  </w:rPr>
-                  <w:instrText xml:space="preserve"> PAGEREF _Toc380587848 \h </w:instrText>
-                </w:r>
-                <w:r>
-                  <w:rPr>
-                    <w:noProof/>
-                    <w:webHidden/>
-                  </w:rPr>
-                </w:r>
-                <w:r>
-                  <w:rPr>
-                    <w:noProof/>
-                    <w:webHidden/>
-                  </w:rPr>
-                  <w:fldChar w:fldCharType="separate"/>
-                </w:r>
-                <w:r>
-                  <w:rPr>
-                    <w:noProof/>
-                    <w:webHidden/>
-                  </w:rPr>
-                  <w:t>6</w:t>
-                </w:r>
-                <w:r>
-                  <w:rPr>
-                    <w:noProof/>
-                    <w:webHidden/>
-                  </w:rPr>
-                  <w:fldChar w:fldCharType="end"/>
-                </w:r>
-              </w:hyperlink>
+              <w:r>
+                <w:rPr>
+                  <w:noProof/>
+                  <w:lang w:val="en-US"/>
+                </w:rPr>
+                <w:t>Color correction (Intensity):</w:t>
+              </w:r>
+              <w:r>
+                <w:rPr>
+                  <w:noProof/>
+                </w:rPr>
+                <w:tab/>
+              </w:r>
+              <w:r>
+                <w:rPr>
+                  <w:noProof/>
+                </w:rPr>
+                <w:fldChar w:fldCharType="begin"/>
+              </w:r>
+              <w:r>
+                <w:rPr>
+                  <w:noProof/>
+                </w:rPr>
+                <w:instrText xml:space="preserve"> PAGEREF _Toc281482150 \h </w:instrText>
+              </w:r>
+              <w:r>
+                <w:rPr>
+                  <w:noProof/>
+                </w:rPr>
+              </w:r>
+              <w:r>
+                <w:rPr>
+                  <w:noProof/>
+                </w:rPr>
+                <w:fldChar w:fldCharType="separate"/>
+              </w:r>
+              <w:r>
+                <w:rPr>
+                  <w:noProof/>
+                </w:rPr>
+                <w:t>7</w:t>
+              </w:r>
+              <w:r>
+                <w:rPr>
+                  <w:noProof/>
+                </w:rPr>
+                <w:fldChar w:fldCharType="end"/>
+              </w:r>
+            </w:p>
+            <w:p>
+              <w:pPr>
+                <w:pStyle w:val="TOC2"/>
+                <w:tabs>
+                  <w:tab w:val="right" w:leader="dot" w:pos="9062"/>
+                </w:tabs>
+                <w:rPr>
+                  <w:rFonts w:eastAsiaTheme="minorEastAsia"/>
+                  <w:noProof/>
+                  <w:sz w:val="24"/>
+                  <w:szCs w:val="24"/>
+                  <w:lang w:val="en-US" w:eastAsia="ja-JP"/>
+                </w:rPr>
+              </w:pPr>
+              <w:r>
+                <w:rPr>
+                  <w:noProof/>
+                  <w:lang w:val="en-US"/>
+                </w:rPr>
+                <w:t>Resources:</w:t>
+              </w:r>
+              <w:r>
+                <w:rPr>
+                  <w:noProof/>
+                </w:rPr>
+                <w:tab/>
+              </w:r>
+              <w:r>
+                <w:rPr>
+                  <w:noProof/>
+                </w:rPr>
+                <w:fldChar w:fldCharType="begin"/>
+              </w:r>
+              <w:r>
+                <w:rPr>
+                  <w:noProof/>
+                </w:rPr>
+                <w:instrText xml:space="preserve"> PAGEREF _Toc281482151 \h </w:instrText>
+              </w:r>
+              <w:r>
+                <w:rPr>
+                  <w:noProof/>
+                </w:rPr>
+              </w:r>
+              <w:r>
+                <w:rPr>
+                  <w:noProof/>
+                </w:rPr>
+                <w:fldChar w:fldCharType="separate"/>
+              </w:r>
+              <w:r>
+                <w:rPr>
+                  <w:noProof/>
+                </w:rPr>
+                <w:t>8</w:t>
+              </w:r>
+              <w:r>
+                <w:rPr>
+                  <w:noProof/>
+                </w:rPr>
+                <w:fldChar w:fldCharType="end"/>
+              </w:r>
             </w:p>
             <w:p>
               <w:pPr>
@@ -1004,53 +1137,375 @@
           <w:lang w:val="en-US"/>
         </w:rPr>
       </w:pPr>
+      <w:r>
+        <w:rPr>
+          <w:lang w:val="en-US"/>
+        </w:rPr>
+        <w:lastRenderedPageBreak/>
+        <w:t>JambiLight core information:</w:t>
+      </w:r>
+    </w:p>
+    <w:p>
+      <w:pPr>
+        <w:jc w:val="both"/>
+        <w:rPr>
+          <w:lang w:val="en-US"/>
+        </w:rPr>
+      </w:pPr>
+      <w:r>
+        <w:rPr>
+          <w:lang w:val="en-US"/>
+        </w:rPr>
+        <w:t>This document will briefly describe how the core mechanics of JambiLight work.</w:t>
+      </w:r>
+      <w:r>
+        <w:rPr>
+          <w:lang w:val="en-US"/>
+        </w:rPr>
+        <w:t xml:space="preserve"> This document only applies to the default implementation.</w:t>
+      </w:r>
+    </w:p>
+    <w:p>
+      <w:pPr>
+        <w:pStyle w:val="Heading2"/>
+        <w:rPr>
+          <w:lang w:val="en-US"/>
+        </w:rPr>
+      </w:pPr>
+      <w:r>
+        <w:rPr>
+          <w:lang w:val="en-US"/>
+        </w:rPr>
+        <w:br/>
+      </w:r>
+      <w:bookmarkStart w:id="0" w:name="_Toc281482142"/>
+      <w:r>
+        <w:rPr>
+          <w:lang w:val="en-US"/>
+        </w:rPr>
+        <w:t>Debug info and log file:</w:t>
+      </w:r>
+      <w:bookmarkEnd w:id="0"/>
+    </w:p>
+    <w:p>
+      <w:pPr>
+        <w:rPr>
+          <w:lang w:val="en-US"/>
+        </w:rPr>
+      </w:pPr>
+      <w:r>
+        <w:rPr>
+          <w:lang w:val="en-US"/>
+        </w:rPr>
+        <w:t>JambiLight supports extensive logging to track status and find issues</w:t>
+      </w:r>
+      <w:r>
+        <w:rPr>
+          <w:lang w:val="en-US"/>
+        </w:rPr>
+        <w:t>.</w:t>
+      </w:r>
+      <w:r>
+        <w:rPr>
+          <w:lang w:val="en-US"/>
+        </w:rPr>
+        <w:br/>
+        <w:t>Below is an example of the application startup log</w:t>
+      </w:r>
+      <w:r>
+        <w:rPr>
+          <w:lang w:val="en-US"/>
+        </w:rPr>
+        <w:t>:</w:t>
+      </w:r>
+    </w:p>
+    <w:p>
+      <w:pPr>
+        <w:rPr>
+          <w:lang w:val="en-US"/>
+        </w:rPr>
+      </w:pPr>
+      <w:r>
+        <w:rPr>
+          <w:noProof/>
+          <w:lang w:val="en-US"/>
+        </w:rPr>
+        <w:drawing>
+          <wp:inline distT="0" distB="0" distL="0" distR="0" wp14:anchorId="284AA3ED" wp14:editId="42802EBC">
+            <wp:extent cx="5374587" cy="2804134"/>
+            <wp:effectExtent l="0" t="0" r="10795" b="0"/>
+            <wp:docPr id="1" name="Picture 1"/>
+            <wp:cNvGraphicFramePr>
+              <a:graphicFrameLocks xmlns:a="http://schemas.openxmlformats.org/drawingml/2006/main" noChangeAspect="1"/>
+            </wp:cNvGraphicFramePr>
+            <a:graphic xmlns:a="http://schemas.openxmlformats.org/drawingml/2006/main">
+              <a:graphicData uri="http://schemas.openxmlformats.org/drawingml/2006/picture">
+                <pic:pic xmlns:pic="http://schemas.openxmlformats.org/drawingml/2006/picture">
+                  <pic:nvPicPr>
+                    <pic:cNvPr id="0" name=""/>
+                    <pic:cNvPicPr/>
+                  </pic:nvPicPr>
+                  <pic:blipFill>
+                    <a:blip r:embed="rId10">
+                      <a:extLst>
+                        <a:ext uri="{28A0092B-C50C-407E-A947-70E740481C1C}">
+                          <a14:useLocalDpi xmlns:a14="http://schemas.microsoft.com/office/drawing/2010/main" val="0"/>
+                        </a:ext>
+                      </a:extLst>
+                    </a:blip>
+                    <a:stretch>
+                      <a:fillRect/>
+                    </a:stretch>
+                  </pic:blipFill>
+                  <pic:spPr>
+                    <a:xfrm>
+                      <a:off x="0" y="0"/>
+                      <a:ext cx="5378862" cy="2806364"/>
+                    </a:xfrm>
+                    <a:prstGeom prst="rect">
+                      <a:avLst/>
+                    </a:prstGeom>
+                  </pic:spPr>
+                </pic:pic>
+              </a:graphicData>
+            </a:graphic>
+          </wp:inline>
+        </w:drawing>
+      </w:r>
+    </w:p>
+    <w:p>
+      <w:pPr>
+        <w:jc w:val="both"/>
+        <w:rPr>
+          <w:lang w:val="en-US"/>
+        </w:rPr>
+      </w:pPr>
+      <w:r>
+        <w:rPr>
+          <w:b/>
+          <w:lang w:val="en-US"/>
+        </w:rPr>
+        <w:t>The application saves debug output to a file on disk</w:t>
+      </w:r>
+      <w:r>
+        <w:rPr>
+          <w:lang w:val="en-US"/>
+        </w:rPr>
+        <w:t xml:space="preserve">. A </w:t>
+      </w:r>
+      <w:r>
+        <w:rPr>
+          <w:b/>
+          <w:lang w:val="en-US"/>
+        </w:rPr>
+        <w:t>new instance of this file</w:t>
+      </w:r>
+      <w:r>
+        <w:rPr>
+          <w:lang w:val="en-US"/>
+        </w:rPr>
+        <w:t xml:space="preserve"> is created </w:t>
+      </w:r>
+      <w:r>
+        <w:rPr>
+          <w:b/>
+          <w:lang w:val="en-US"/>
+        </w:rPr>
+        <w:t>every time the application starts</w:t>
+      </w:r>
+      <w:r>
+        <w:rPr>
+          <w:lang w:val="en-US"/>
+        </w:rPr>
+        <w:t xml:space="preserve">. The </w:t>
+      </w:r>
+      <w:r>
+        <w:rPr>
+          <w:b/>
+          <w:lang w:val="en-US"/>
+        </w:rPr>
+        <w:t>name of the log file</w:t>
+      </w:r>
+      <w:r>
+        <w:rPr>
+          <w:lang w:val="en-US"/>
+        </w:rPr>
+        <w:t xml:space="preserve"> is as follows: </w:t>
+      </w:r>
+      <w:proofErr w:type="gramStart"/>
+      <w:r>
+        <w:rPr>
+          <w:b/>
+          <w:lang w:val="en-US"/>
+        </w:rPr>
+        <w:t>Jamb</w:t>
+      </w:r>
+      <w:r>
+        <w:rPr>
+          <w:b/>
+          <w:lang w:val="en-US"/>
+        </w:rPr>
+        <w:t>iLight[</w:t>
+      </w:r>
       <w:proofErr w:type="spellStart"/>
-      <w:r>
-        <w:rPr>
-          <w:lang w:val="en-US"/>
-        </w:rPr>
-        <w:lastRenderedPageBreak/>
-        <w:t>JambiLight</w:t>
+      <w:proofErr w:type="gramEnd"/>
+      <w:r>
+        <w:rPr>
+          <w:b/>
+          <w:lang w:val="en-US"/>
+        </w:rPr>
+        <w:t>yyyy-MM-dd@HH-mm-ss</w:t>
       </w:r>
       <w:proofErr w:type="spellEnd"/>
       <w:r>
         <w:rPr>
-          <w:lang w:val="en-US"/>
-        </w:rPr>
-        <w:t xml:space="preserve"> core information:</w:t>
-      </w:r>
-    </w:p>
-    <w:p>
-      <w:pPr>
-        <w:rPr>
-          <w:lang w:val="en-US"/>
-        </w:rPr>
-      </w:pPr>
-      <w:r>
-        <w:rPr>
-          <w:lang w:val="en-US"/>
-        </w:rPr>
-        <w:t xml:space="preserve">This document will briefly describe how the core mechanics of </w:t>
+          <w:b/>
+          <w:lang w:val="en-US"/>
+        </w:rPr>
+        <w:t>].log</w:t>
+      </w:r>
+      <w:r>
+        <w:rPr>
+          <w:b/>
+          <w:lang w:val="en-US"/>
+        </w:rPr>
+        <w:br/>
+      </w:r>
+      <w:r>
+        <w:rPr>
+          <w:b/>
+          <w:lang w:val="en-US"/>
+        </w:rPr>
+        <w:br/>
+      </w:r>
+      <w:r>
+        <w:rPr>
+          <w:lang w:val="en-US"/>
+        </w:rPr>
+        <w:t xml:space="preserve">In which the </w:t>
       </w:r>
       <w:proofErr w:type="spellStart"/>
       <w:r>
         <w:rPr>
           <w:lang w:val="en-US"/>
         </w:rPr>
-        <w:t>JambiLight</w:t>
+        <w:t>yyyy</w:t>
       </w:r>
       <w:proofErr w:type="spellEnd"/>
       <w:r>
         <w:rPr>
           <w:lang w:val="en-US"/>
         </w:rPr>
-        <w:t xml:space="preserve"> work.</w:t>
-      </w:r>
-      <w:r>
-        <w:rPr>
-          <w:lang w:val="en-US"/>
-        </w:rPr>
-        <w:t xml:space="preserve"> This document only applies to the default implementation.</w:t>
+        <w:t xml:space="preserve"> will be the year, the MM will be the month, the </w:t>
+      </w:r>
+      <w:proofErr w:type="spellStart"/>
+      <w:r>
+        <w:rPr>
+          <w:lang w:val="en-US"/>
+        </w:rPr>
+        <w:t>dd</w:t>
+      </w:r>
+      <w:proofErr w:type="spellEnd"/>
+      <w:r>
+        <w:rPr>
+          <w:lang w:val="en-US"/>
+        </w:rPr>
+        <w:t xml:space="preserve"> will be the day of the month, the HH will be the hours, the mm will be the minutes and the </w:t>
+      </w:r>
+      <w:proofErr w:type="spellStart"/>
+      <w:r>
+        <w:rPr>
+          <w:lang w:val="en-US"/>
+        </w:rPr>
+        <w:t>ss</w:t>
+      </w:r>
+      <w:proofErr w:type="spellEnd"/>
+      <w:r>
+        <w:rPr>
+          <w:lang w:val="en-US"/>
+        </w:rPr>
+        <w:t xml:space="preserve"> will be the seconds.</w:t>
+      </w:r>
+      <w:r>
+        <w:rPr>
+          <w:lang w:val="en-US"/>
+        </w:rPr>
+        <w:br/>
+      </w:r>
+      <w:r>
+        <w:rPr>
+          <w:b/>
+          <w:lang w:val="en-US"/>
+        </w:rPr>
+        <w:t>Per default only errors will be logged</w:t>
+      </w:r>
+      <w:r>
+        <w:rPr>
+          <w:lang w:val="en-US"/>
+        </w:rPr>
+        <w:t xml:space="preserve"> in this file. This is to keep the size of the file minimal.</w:t>
+      </w:r>
+    </w:p>
+    <w:p>
+      <w:pPr>
+        <w:jc w:val="both"/>
+        <w:rPr>
+          <w:lang w:val="en-US"/>
+        </w:rPr>
+      </w:pPr>
+      <w:r>
+        <w:rPr>
+          <w:lang w:val="en-US"/>
+        </w:rPr>
+        <w:t xml:space="preserve">If you </w:t>
+      </w:r>
+      <w:r>
+        <w:rPr>
+          <w:b/>
+          <w:lang w:val="en-US"/>
+        </w:rPr>
+        <w:t>start the application with the “</w:t>
+      </w:r>
+      <w:proofErr w:type="spellStart"/>
+      <w:r>
+        <w:rPr>
+          <w:b/>
+          <w:lang w:val="en-US"/>
+        </w:rPr>
+        <w:t>enableDebug</w:t>
+      </w:r>
+      <w:proofErr w:type="spellEnd"/>
+      <w:r>
+        <w:rPr>
+          <w:b/>
+          <w:lang w:val="en-US"/>
+        </w:rPr>
+        <w:t>” parameter</w:t>
+      </w:r>
+      <w:r>
+        <w:rPr>
+          <w:lang w:val="en-US"/>
+        </w:rPr>
+        <w:t xml:space="preserve">, the application will </w:t>
+      </w:r>
+      <w:r>
+        <w:rPr>
+          <w:b/>
+          <w:lang w:val="en-US"/>
+        </w:rPr>
+        <w:t>log all actions</w:t>
+      </w:r>
+      <w:r>
+        <w:rPr>
+          <w:lang w:val="en-US"/>
+        </w:rPr>
+        <w:t xml:space="preserve"> to both the standard output (if running through a console or debug in IDE) and to the log file on disk. So instead of only logging the errors, it will also log all “info” and “debug” statements.</w:t>
+      </w:r>
+      <w:r>
+        <w:rPr>
+          <w:lang w:val="en-US"/>
+        </w:rPr>
+        <w:br/>
       </w:r>
     </w:p>
     <w:p>
@@ -1060,52 +1515,18 @@
           <w:lang w:val="en-US"/>
         </w:rPr>
       </w:pPr>
-      <w:bookmarkStart w:id="0" w:name="_Toc380587842"/>
-      <w:r>
-        <w:rPr>
-          <w:lang w:val="en-US"/>
-        </w:rPr>
-        <w:t>The screen and regions:</w:t>
-      </w:r>
-      <w:bookmarkEnd w:id="0"/>
-    </w:p>
-    <w:p>
-      <w:pPr>
-        <w:rPr>
-          <w:lang w:val="en-US"/>
-        </w:rPr>
-      </w:pPr>
-      <w:proofErr w:type="spellStart"/>
-      <w:r>
-        <w:rPr>
-          <w:lang w:val="en-US"/>
-        </w:rPr>
-        <w:t>JambiLight</w:t>
-      </w:r>
-      <w:proofErr w:type="spellEnd"/>
-      <w:r>
-        <w:rPr>
-          <w:lang w:val="en-US"/>
-        </w:rPr>
-        <w:t xml:space="preserve"> </w:t>
-      </w:r>
-      <w:proofErr w:type="spellStart"/>
-      <w:r>
-        <w:rPr>
-          <w:lang w:val="en-US"/>
-        </w:rPr>
-        <w:t>devides</w:t>
-      </w:r>
-      <w:proofErr w:type="spellEnd"/>
-      <w:r>
-        <w:rPr>
-          <w:lang w:val="en-US"/>
-        </w:rPr>
-        <w:t xml:space="preserve"> the screen in regions. These regions are parameterized and can be user defined. The number of initial regions can be correlated directly to the amount of final consolidated regions later.</w:t>
-      </w:r>
-    </w:p>
-    <w:p>
-      <w:pPr>
+      <w:bookmarkStart w:id="1" w:name="_Toc281482143"/>
+      <w:r>
+        <w:rPr>
+          <w:lang w:val="en-US"/>
+        </w:rPr>
+        <w:t>Test setup:</w:t>
+      </w:r>
+      <w:bookmarkEnd w:id="1"/>
+    </w:p>
+    <w:p>
+      <w:pPr>
+        <w:jc w:val="both"/>
         <w:rPr>
           <w:lang w:val="en-US"/>
         </w:rPr>
@@ -1137,6 +1558,7 @@
           <w:ilvl w:val="0"/>
           <w:numId w:val="1"/>
         </w:numPr>
+        <w:jc w:val="both"/>
         <w:rPr>
           <w:b/>
           <w:lang w:val="en-US"/>
@@ -1157,6 +1579,7 @@
           <w:ilvl w:val="0"/>
           <w:numId w:val="1"/>
         </w:numPr>
+        <w:jc w:val="both"/>
         <w:rPr>
           <w:b/>
           <w:lang w:val="en-US"/>
@@ -1177,6 +1600,7 @@
           <w:ilvl w:val="0"/>
           <w:numId w:val="1"/>
         </w:numPr>
+        <w:jc w:val="both"/>
         <w:rPr>
           <w:b/>
           <w:lang w:val="en-US"/>
@@ -1192,38 +1616,87 @@
     </w:p>
     <w:p>
       <w:pPr>
-        <w:rPr>
-          <w:lang w:val="en-US"/>
-        </w:rPr>
-      </w:pPr>
-      <w:r>
-        <w:rPr>
-          <w:b/>
-          <w:lang w:val="en-US"/>
-        </w:rPr>
-        <w:t xml:space="preserve">When </w:t>
-      </w:r>
-      <w:proofErr w:type="spellStart"/>
-      <w:r>
-        <w:rPr>
-          <w:b/>
-          <w:lang w:val="en-US"/>
-        </w:rPr>
-        <w:t>JambiLight</w:t>
-      </w:r>
-      <w:proofErr w:type="spellEnd"/>
-      <w:r>
-        <w:rPr>
-          <w:b/>
-          <w:lang w:val="en-US"/>
-        </w:rPr>
-        <w:t xml:space="preserve"> starts it will divide the screen into virtual regions</w:t>
-      </w:r>
-      <w:r>
-        <w:rPr>
-          <w:lang w:val="en-US"/>
-        </w:rPr>
-        <w:t>. The amount of regions is calculated by the specified horizontal and vertical regions.</w:t>
+        <w:jc w:val="both"/>
+        <w:rPr>
+          <w:lang w:val="en-US"/>
+        </w:rPr>
+      </w:pPr>
+    </w:p>
+    <w:p>
+      <w:pPr>
+        <w:pStyle w:val="Heading2"/>
+        <w:jc w:val="both"/>
+        <w:rPr>
+          <w:lang w:val="en-US"/>
+        </w:rPr>
+      </w:pPr>
+      <w:bookmarkStart w:id="2" w:name="_Toc281482144"/>
+      <w:r>
+        <w:rPr>
+          <w:lang w:val="en-US"/>
+        </w:rPr>
+        <w:lastRenderedPageBreak/>
+        <w:t>The screen and regions:</w:t>
+      </w:r>
+      <w:bookmarkEnd w:id="2"/>
+    </w:p>
+    <w:p>
+      <w:pPr>
+        <w:jc w:val="both"/>
+        <w:rPr>
+          <w:lang w:val="en-US"/>
+        </w:rPr>
+      </w:pPr>
+      <w:r>
+        <w:rPr>
+          <w:lang w:val="en-US"/>
+        </w:rPr>
+        <w:t xml:space="preserve">JambiLight </w:t>
+      </w:r>
+      <w:r>
+        <w:rPr>
+          <w:lang w:val="en-US"/>
+        </w:rPr>
+        <w:t>divides</w:t>
+      </w:r>
+      <w:r>
+        <w:rPr>
+          <w:lang w:val="en-US"/>
+        </w:rPr>
+        <w:t xml:space="preserve"> the screen in regions. These regions are parameterized and can be user defined. The number of initial regions can be correlated directly to the amount of final consolidated regions later.</w:t>
+      </w:r>
+    </w:p>
+    <w:p>
+      <w:pPr>
+        <w:jc w:val="both"/>
+        <w:rPr>
+          <w:lang w:val="en-US"/>
+        </w:rPr>
+      </w:pPr>
+      <w:r>
+        <w:rPr>
+          <w:b/>
+          <w:lang w:val="en-US"/>
+        </w:rPr>
+        <w:t>When JambiLight starts it will divide the screen into virtual regions</w:t>
+      </w:r>
+      <w:r>
+        <w:rPr>
+          <w:lang w:val="en-US"/>
+        </w:rPr>
+        <w:t xml:space="preserve">. The </w:t>
+      </w:r>
+      <w:r>
+        <w:rPr>
+          <w:lang w:val="en-US"/>
+        </w:rPr>
+        <w:t>specified horizontal and vertical regions calculate the total amount of</w:t>
+      </w:r>
+      <w:r>
+        <w:rPr>
+          <w:lang w:val="en-US"/>
+        </w:rPr>
+        <w:t xml:space="preserve"> regions.</w:t>
       </w:r>
     </w:p>
     <w:p>
@@ -1238,13 +1711,20 @@
         </w:rPr>
         <w:t>And this is how the division of the screen would look like.</w:t>
       </w:r>
+    </w:p>
+    <w:p>
+      <w:pPr>
+        <w:rPr>
+          <w:lang w:val="en-US"/>
+        </w:rPr>
+      </w:pPr>
       <w:r>
         <w:rPr>
           <w:noProof/>
-          <w:lang w:eastAsia="nl-BE"/>
+          <w:lang w:val="en-US"/>
         </w:rPr>
         <w:drawing>
-          <wp:inline distT="0" distB="0" distL="0" distR="0" wp14:anchorId="148A1A5F" wp14:editId="11226284">
+          <wp:inline distT="0" distB="0" distL="0" distR="0" wp14:anchorId="45D01A84" wp14:editId="5B960EFF">
             <wp:extent cx="5753735" cy="3605530"/>
             <wp:effectExtent l="0" t="0" r="0" b="0"/>
             <wp:docPr id="2" name="Picture 2" descr="C:\Users\vandenabeeleK\Desktop\JambiLight_DOCS\images\bg_grid.jpg"/>
@@ -1261,7 +1741,7 @@
                     </pic:cNvPicPr>
                   </pic:nvPicPr>
                   <pic:blipFill>
-                    <a:blip r:embed="rId10">
+                    <a:blip r:embed="rId11">
                       <a:extLst>
                         <a:ext uri="{28A0092B-C50C-407E-A947-70E740481C1C}">
                           <a14:useLocalDpi xmlns:a14="http://schemas.microsoft.com/office/drawing/2010/main" val="0"/>
@@ -1299,144 +1779,113 @@
           <w:lang w:val="en-US"/>
         </w:rPr>
       </w:pPr>
-      <w:r>
-        <w:rPr>
-          <w:lang w:val="en-US"/>
-        </w:rPr>
-        <w:t xml:space="preserve">The </w:t>
-      </w:r>
-      <w:proofErr w:type="spellStart"/>
-      <w:r>
-        <w:rPr>
-          <w:lang w:val="en-US"/>
-        </w:rPr>
-        <w:t>JambiLight</w:t>
-      </w:r>
-      <w:proofErr w:type="spellEnd"/>
-      <w:r>
-        <w:rPr>
-          <w:lang w:val="en-US"/>
-        </w:rPr>
-        <w:t xml:space="preserve"> debug output reflects this calculation and shows you the following information:</w:t>
-      </w:r>
-    </w:p>
-    <w:p>
-      <w:pPr>
-        <w:rPr>
-          <w:lang w:val="en-US"/>
-        </w:rPr>
-      </w:pPr>
-      <w:r>
-        <w:rPr>
-          <w:noProof/>
-          <w:lang w:eastAsia="nl-BE"/>
-        </w:rPr>
-        <w:drawing>
-          <wp:inline distT="0" distB="0" distL="0" distR="0" wp14:anchorId="6F2A17AD" wp14:editId="3CDB2AC1">
-            <wp:extent cx="3941310" cy="897147"/>
-            <wp:effectExtent l="0" t="0" r="2540" b="0"/>
-            <wp:docPr id="1" name="Picture 1"/>
-            <wp:cNvGraphicFramePr>
-              <a:graphicFrameLocks xmlns:a="http://schemas.openxmlformats.org/drawingml/2006/main" noChangeAspect="1"/>
-            </wp:cNvGraphicFramePr>
-            <a:graphic xmlns:a="http://schemas.openxmlformats.org/drawingml/2006/main">
-              <a:graphicData uri="http://schemas.openxmlformats.org/drawingml/2006/picture">
-                <pic:pic xmlns:pic="http://schemas.openxmlformats.org/drawingml/2006/picture">
-                  <pic:nvPicPr>
-                    <pic:cNvPr id="0" name=""/>
-                    <pic:cNvPicPr/>
-                  </pic:nvPicPr>
-                  <pic:blipFill>
-                    <a:blip r:embed="rId11"/>
-                    <a:stretch>
-                      <a:fillRect/>
-                    </a:stretch>
-                  </pic:blipFill>
-                  <pic:spPr>
-                    <a:xfrm>
-                      <a:off x="0" y="0"/>
-                      <a:ext cx="3980420" cy="906050"/>
-                    </a:xfrm>
-                    <a:prstGeom prst="rect">
-                      <a:avLst/>
-                    </a:prstGeom>
-                  </pic:spPr>
-                </pic:pic>
-              </a:graphicData>
-            </a:graphic>
-          </wp:inline>
-        </w:drawing>
-      </w:r>
-    </w:p>
-    <w:p>
-      <w:pPr>
-        <w:rPr>
-          <w:lang w:val="en-US"/>
-        </w:rPr>
-      </w:pPr>
+    </w:p>
+    <w:p>
+      <w:pPr>
+        <w:rPr>
+          <w:lang w:val="en-US"/>
+        </w:rPr>
+      </w:pPr>
+    </w:p>
+    <w:p>
+      <w:pPr>
+        <w:rPr>
+          <w:lang w:val="en-US"/>
+        </w:rPr>
+      </w:pPr>
+    </w:p>
+    <w:p>
+      <w:pPr>
+        <w:rPr>
+          <w:lang w:val="en-US"/>
+        </w:rPr>
+      </w:pPr>
+    </w:p>
+    <w:p>
+      <w:pPr>
+        <w:jc w:val="both"/>
+        <w:rPr>
+          <w:lang w:val="en-US"/>
+        </w:rPr>
+      </w:pPr>
+    </w:p>
+    <w:p>
+      <w:pPr>
+        <w:jc w:val="both"/>
+        <w:rPr>
+          <w:lang w:val="en-US"/>
+        </w:rPr>
+      </w:pPr>
+    </w:p>
+    <w:p>
+      <w:pPr>
+        <w:jc w:val="both"/>
+        <w:rPr>
+          <w:lang w:val="en-US"/>
+        </w:rPr>
+      </w:pPr>
+    </w:p>
+    <w:p>
+      <w:pPr>
+        <w:jc w:val="both"/>
+        <w:rPr>
+          <w:lang w:val="en-US"/>
+        </w:rPr>
+      </w:pPr>
+    </w:p>
+    <w:p>
+      <w:pPr>
+        <w:jc w:val="both"/>
+        <w:rPr>
+          <w:lang w:val="en-US"/>
+        </w:rPr>
+      </w:pPr>
+    </w:p>
+    <w:p>
+      <w:pPr>
+        <w:jc w:val="both"/>
+        <w:rPr>
+          <w:lang w:val="en-US"/>
+        </w:rPr>
+      </w:pPr>
+    </w:p>
+    <w:p>
+      <w:pPr>
+        <w:jc w:val="both"/>
+        <w:rPr>
+          <w:lang w:val="en-US"/>
+        </w:rPr>
+      </w:pPr>
+    </w:p>
+    <w:p>
+      <w:pPr>
+        <w:pStyle w:val="Heading2"/>
+        <w:rPr>
+          <w:lang w:val="en-US"/>
+        </w:rPr>
+      </w:pPr>
+      <w:bookmarkStart w:id="3" w:name="_Toc281482145"/>
       <w:r>
         <w:rPr>
           <w:lang w:val="en-US"/>
         </w:rPr>
         <w:lastRenderedPageBreak/>
-        <w:t>The debug log also shows the following: “There will be 64 consolidated regions” This is explained below.</w:t>
-      </w:r>
-    </w:p>
-    <w:p>
-      <w:pPr>
-        <w:pStyle w:val="Heading2"/>
-        <w:rPr>
-          <w:lang w:val="en-US"/>
-        </w:rPr>
-      </w:pPr>
-      <w:bookmarkStart w:id="1" w:name="_Toc380587843"/>
-      <w:r>
-        <w:rPr>
-          <w:lang w:val="en-US"/>
-        </w:rPr>
         <w:t>Consolidated regions:</w:t>
       </w:r>
-      <w:bookmarkEnd w:id="1"/>
-    </w:p>
-    <w:p>
-      <w:pPr>
-        <w:rPr>
-          <w:lang w:val="en-US"/>
-        </w:rPr>
-      </w:pPr>
-      <w:r>
-        <w:rPr>
-          <w:lang w:val="en-US"/>
-        </w:rPr>
-        <w:t xml:space="preserve">As the goal of </w:t>
-      </w:r>
-      <w:proofErr w:type="spellStart"/>
-      <w:r>
-        <w:rPr>
-          <w:lang w:val="en-US"/>
-        </w:rPr>
-        <w:t>JambiLight</w:t>
-      </w:r>
-      <w:proofErr w:type="spellEnd"/>
-      <w:r>
-        <w:rPr>
-          <w:lang w:val="en-US"/>
-        </w:rPr>
-        <w:t xml:space="preserve"> is the drive RGB LEDs we don’t need the 280 regions that will be calculated and averaged by the </w:t>
-      </w:r>
-      <w:proofErr w:type="spellStart"/>
-      <w:r>
-        <w:rPr>
-          <w:lang w:val="en-US"/>
-        </w:rPr>
-        <w:t>JambiLight</w:t>
-      </w:r>
-      <w:proofErr w:type="spellEnd"/>
-      <w:r>
-        <w:rPr>
-          <w:lang w:val="en-US"/>
-        </w:rPr>
-        <w:t xml:space="preserve"> core. As LEDs will only be placed at the edges of the screen this is where the consolidated regions come in to play.</w:t>
+      <w:bookmarkEnd w:id="3"/>
+    </w:p>
+    <w:p>
+      <w:pPr>
+        <w:jc w:val="both"/>
+        <w:rPr>
+          <w:lang w:val="en-US"/>
+        </w:rPr>
+      </w:pPr>
+      <w:r>
+        <w:rPr>
+          <w:lang w:val="en-US"/>
+        </w:rPr>
+        <w:t>As the goal of JambiLight is the drive RGB LEDs we don’t need the 280 regions that will be calculated and averaged by the JambiLight core. As LEDs will only be placed at the edges of the screen this is where the consolidated regions come in to play.</w:t>
       </w:r>
       <w:r>
         <w:rPr>
@@ -1447,6 +1896,7 @@
     </w:p>
     <w:p>
       <w:pPr>
+        <w:jc w:val="both"/>
         <w:rPr>
           <w:lang w:val="en-US"/>
         </w:rPr>
@@ -1481,6 +1931,7 @@
     </w:p>
     <w:p>
       <w:pPr>
+        <w:jc w:val="both"/>
         <w:rPr>
           <w:lang w:val="en-US"/>
         </w:rPr>
@@ -1501,6 +1952,7 @@
     </w:p>
     <w:p>
       <w:pPr>
+        <w:jc w:val="both"/>
         <w:rPr>
           <w:i/>
           <w:sz w:val="20"/>
@@ -1560,6 +2012,7 @@
     </w:p>
     <w:p>
       <w:pPr>
+        <w:jc w:val="both"/>
         <w:rPr>
           <w:lang w:val="en-US"/>
         </w:rPr>
@@ -1596,9 +2049,28 @@
         </w:rPr>
         <w:t xml:space="preserve"> (in theory, in the real world numbers too high will make the application take too long and become unresponsive).</w:t>
       </w:r>
-    </w:p>
-    <w:p>
-      <w:pPr>
+      <w:r>
+        <w:rPr>
+          <w:lang w:val="en-US"/>
+        </w:rPr>
+        <w:t xml:space="preserve"> In the UI you enter either the total number of LEDs (which is equal to the amount of consolidated regions) or you enter the horizontal and vertical amount of LEDs</w:t>
+      </w:r>
+      <w:r>
+        <w:rPr>
+          <w:lang w:val="en-US"/>
+        </w:rPr>
+        <w:t>.</w:t>
+      </w:r>
+      <w:r>
+        <w:rPr>
+          <w:lang w:val="en-US"/>
+        </w:rPr>
+        <w:t xml:space="preserve"> (So the formula would become: horizontal LEDs * 2 + vertical LEDs * 2)</w:t>
+      </w:r>
+    </w:p>
+    <w:p>
+      <w:pPr>
+        <w:jc w:val="both"/>
         <w:rPr>
           <w:lang w:val="en-US"/>
         </w:rPr>
@@ -1612,6 +2084,7 @@
     </w:p>
     <w:p>
       <w:pPr>
+        <w:jc w:val="both"/>
         <w:rPr>
           <w:lang w:val="en-US"/>
         </w:rPr>
@@ -1632,10 +2105,10 @@
       <w:r>
         <w:rPr>
           <w:noProof/>
-          <w:lang w:eastAsia="nl-BE"/>
+          <w:lang w:val="en-US"/>
         </w:rPr>
         <w:drawing>
-          <wp:inline distT="0" distB="0" distL="0" distR="0" wp14:anchorId="3F03FEF6" wp14:editId="1758FCD6">
+          <wp:inline distT="0" distB="0" distL="0" distR="0" wp14:anchorId="60CF2996" wp14:editId="067B4CD1">
             <wp:extent cx="5753735" cy="3605530"/>
             <wp:effectExtent l="0" t="0" r="0" b="0"/>
             <wp:docPr id="3" name="Picture 3" descr="C:\Users\vandenabeeleK\Desktop\JambiLight_DOCS\images\bg_grid_actions.jpg"/>
@@ -1974,7 +2447,23 @@
           <w:color w:val="FF0000"/>
           <w:lang w:val="en-US"/>
         </w:rPr>
-        <w:t>Q1,Q2</w:t>
+        <w:t>Q1,</w:t>
+      </w:r>
+      <w:r>
+        <w:rPr>
+          <w:b/>
+          <w:color w:val="FF0000"/>
+          <w:lang w:val="en-US"/>
+        </w:rPr>
+        <w:t xml:space="preserve"> </w:t>
+      </w:r>
+      <w:r>
+        <w:rPr>
+          <w:b/>
+          <w:color w:val="FF0000"/>
+          <w:lang w:val="en-US"/>
+        </w:rPr>
+        <w:t>Q2</w:t>
       </w:r>
       <w:r>
         <w:rPr>
@@ -1987,6 +2476,14 @@
       <w:r>
         <w:rPr>
           <w:b/>
+          <w:color w:val="FF00FF"/>
+          <w:lang w:val="en-US"/>
+        </w:rPr>
+        <w:t xml:space="preserve"> </w:t>
+      </w:r>
+      <w:r>
+        <w:rPr>
+          <w:b/>
           <w:color w:val="FF0000"/>
           <w:lang w:val="en-US"/>
         </w:rPr>
@@ -2019,6 +2516,7 @@
     </w:p>
     <w:p>
       <w:pPr>
+        <w:jc w:val="both"/>
         <w:rPr>
           <w:lang w:val="en-US"/>
         </w:rPr>
@@ -2039,22 +2537,15 @@
         <w:rPr>
           <w:lang w:val="en-US"/>
         </w:rPr>
-        <w:t xml:space="preserve">The old regions are discarded and the new consolidated regions are returned for further use in the </w:t>
-      </w:r>
-      <w:proofErr w:type="spellStart"/>
-      <w:r>
-        <w:rPr>
-          <w:lang w:val="en-US"/>
-        </w:rPr>
-        <w:t>JambiLight</w:t>
-      </w:r>
-      <w:proofErr w:type="spellEnd"/>
-      <w:r>
-        <w:rPr>
-          <w:lang w:val="en-US"/>
-        </w:rPr>
-        <w:t xml:space="preserve"> core.</w:t>
-      </w:r>
+        <w:t>The old regions are discarded and the new consolidated regions are returned for further use in the JambiLight core.</w:t>
+      </w:r>
+    </w:p>
+    <w:p>
+      <w:pPr>
+        <w:rPr>
+          <w:lang w:val="en-US"/>
+        </w:rPr>
+      </w:pPr>
     </w:p>
     <w:p>
       <w:pPr>
@@ -2063,40 +2554,26 @@
           <w:lang w:val="en-US"/>
         </w:rPr>
       </w:pPr>
-      <w:bookmarkStart w:id="2" w:name="_Toc380587844"/>
+      <w:bookmarkStart w:id="4" w:name="_Toc281482146"/>
       <w:r>
         <w:rPr>
           <w:lang w:val="en-US"/>
         </w:rPr>
         <w:t>Margins:</w:t>
       </w:r>
-      <w:bookmarkEnd w:id="2"/>
-    </w:p>
-    <w:p>
-      <w:pPr>
-        <w:rPr>
-          <w:lang w:val="en-US"/>
-        </w:rPr>
-      </w:pPr>
-      <w:r>
-        <w:rPr>
-          <w:lang w:val="en-US"/>
-        </w:rPr>
-        <w:t xml:space="preserve">The </w:t>
-      </w:r>
-      <w:proofErr w:type="spellStart"/>
-      <w:r>
-        <w:rPr>
-          <w:lang w:val="en-US"/>
-        </w:rPr>
-        <w:t>JambiLight</w:t>
-      </w:r>
-      <w:proofErr w:type="spellEnd"/>
-      <w:r>
-        <w:rPr>
-          <w:lang w:val="en-US"/>
-        </w:rPr>
-        <w:t xml:space="preserve"> application knows the concept of margins. Both </w:t>
+      <w:bookmarkEnd w:id="4"/>
+    </w:p>
+    <w:p>
+      <w:pPr>
+        <w:rPr>
+          <w:lang w:val="en-US"/>
+        </w:rPr>
+      </w:pPr>
+      <w:r>
+        <w:rPr>
+          <w:lang w:val="en-US"/>
+        </w:rPr>
+        <w:t xml:space="preserve">The JambiLight application knows the concept of margins. Both </w:t>
       </w:r>
       <w:r>
         <w:rPr>
@@ -2124,13 +2601,20 @@
           <w:lang w:val="en-US"/>
         </w:rPr>
       </w:pPr>
+    </w:p>
+    <w:p>
+      <w:pPr>
+        <w:rPr>
+          <w:lang w:val="en-US"/>
+        </w:rPr>
+      </w:pPr>
       <w:r>
         <w:rPr>
           <w:noProof/>
-          <w:lang w:eastAsia="nl-BE"/>
+          <w:lang w:val="en-US"/>
         </w:rPr>
         <w:drawing>
-          <wp:inline distT="0" distB="0" distL="0" distR="0" wp14:anchorId="4BE84C92" wp14:editId="29CE6B09">
+          <wp:inline distT="0" distB="0" distL="0" distR="0" wp14:anchorId="433EA1ED" wp14:editId="54D6DD2F">
             <wp:extent cx="5753735" cy="3605530"/>
             <wp:effectExtent l="0" t="0" r="0" b="0"/>
             <wp:docPr id="4" name="Picture 4" descr="C:\Users\vandenabeeleK\Desktop\JambiLight_DOCS\images\bg_grid_margins.jpg"/>
@@ -2185,6 +2669,14 @@
           <w:lang w:val="en-US"/>
         </w:rPr>
       </w:pPr>
+    </w:p>
+    <w:p>
+      <w:pPr>
+        <w:jc w:val="both"/>
+        <w:rPr>
+          <w:lang w:val="en-US"/>
+        </w:rPr>
+      </w:pPr>
       <w:r>
         <w:rPr>
           <w:lang w:val="en-US"/>
@@ -2244,43 +2736,19 @@
     </w:p>
     <w:p>
       <w:pPr>
+        <w:rPr>
+          <w:lang w:val="en-US"/>
+        </w:rPr>
+      </w:pPr>
+    </w:p>
+    <w:p>
+      <w:pPr>
         <w:pStyle w:val="Heading3"/>
         <w:rPr>
           <w:lang w:val="en-US"/>
         </w:rPr>
       </w:pPr>
-    </w:p>
-    <w:p>
-      <w:pPr>
-        <w:pStyle w:val="Heading3"/>
-        <w:rPr>
-          <w:lang w:val="en-US"/>
-        </w:rPr>
-      </w:pPr>
-    </w:p>
-    <w:p>
-      <w:pPr>
-        <w:pStyle w:val="Heading3"/>
-        <w:rPr>
-          <w:lang w:val="en-US"/>
-        </w:rPr>
-      </w:pPr>
-    </w:p>
-    <w:p>
-      <w:pPr>
-        <w:rPr>
-          <w:lang w:val="en-US"/>
-        </w:rPr>
-      </w:pPr>
-    </w:p>
-    <w:p>
-      <w:pPr>
-        <w:pStyle w:val="Heading3"/>
-        <w:rPr>
-          <w:lang w:val="en-US"/>
-        </w:rPr>
-      </w:pPr>
-      <w:bookmarkStart w:id="3" w:name="_Toc380587845"/>
+      <w:bookmarkStart w:id="5" w:name="_Toc281482147"/>
       <w:r>
         <w:rPr>
           <w:lang w:val="en-US"/>
@@ -2288,27 +2756,20 @@
         <w:lastRenderedPageBreak/>
         <w:t>Color weighing:</w:t>
       </w:r>
-      <w:bookmarkEnd w:id="3"/>
-    </w:p>
-    <w:p>
-      <w:pPr>
-        <w:rPr>
-          <w:lang w:val="en-US"/>
-        </w:rPr>
-      </w:pPr>
-      <w:proofErr w:type="spellStart"/>
-      <w:r>
-        <w:rPr>
-          <w:lang w:val="en-US"/>
-        </w:rPr>
-        <w:t>JambiLight</w:t>
-      </w:r>
-      <w:proofErr w:type="spellEnd"/>
-      <w:r>
-        <w:rPr>
-          <w:lang w:val="en-US"/>
-        </w:rPr>
-        <w:t xml:space="preserve"> has a parameter which when enabled will make it so </w:t>
+      <w:bookmarkEnd w:id="5"/>
+    </w:p>
+    <w:p>
+      <w:pPr>
+        <w:jc w:val="both"/>
+        <w:rPr>
+          <w:lang w:val="en-US"/>
+        </w:rPr>
+      </w:pPr>
+      <w:r>
+        <w:rPr>
+          <w:lang w:val="en-US"/>
+        </w:rPr>
+        <w:t xml:space="preserve">JambiLight has a parameter which when enabled will make it so </w:t>
       </w:r>
       <w:r>
         <w:rPr>
@@ -2367,13 +2828,20 @@
           <w:lang w:val="en-US"/>
         </w:rPr>
       </w:pPr>
+    </w:p>
+    <w:p>
+      <w:pPr>
+        <w:rPr>
+          <w:lang w:val="en-US"/>
+        </w:rPr>
+      </w:pPr>
       <w:r>
         <w:rPr>
           <w:noProof/>
-          <w:lang w:eastAsia="nl-BE"/>
+          <w:lang w:val="en-US"/>
         </w:rPr>
         <w:drawing>
-          <wp:inline distT="0" distB="0" distL="0" distR="0" wp14:anchorId="6EED049E" wp14:editId="15D72520">
+          <wp:inline distT="0" distB="0" distL="0" distR="0" wp14:anchorId="51F036FB" wp14:editId="077A0C09">
             <wp:extent cx="5753735" cy="3605530"/>
             <wp:effectExtent l="0" t="0" r="0" b="0"/>
             <wp:docPr id="5" name="Picture 5" descr="C:\Users\vandenabeeleK\Desktop\JambiLight_DOCS\images\bg_grid.pd.jpg"/>
@@ -2425,6 +2893,15 @@
     <w:p>
       <w:pPr>
         <w:rPr>
+          <w:b/>
+          <w:lang w:val="en-US"/>
+        </w:rPr>
+      </w:pPr>
+    </w:p>
+    <w:p>
+      <w:pPr>
+        <w:jc w:val="both"/>
+        <w:rPr>
           <w:lang w:val="en-US"/>
         </w:rPr>
       </w:pPr>
@@ -2439,7 +2916,19 @@
         <w:rPr>
           <w:lang w:val="en-US"/>
         </w:rPr>
-        <w:t xml:space="preserve">. The region closest to the edge has the most importance. The importance goes down with one or more levels depending the chosen weight step size (The weight goes down until the minimum threshold is reached, then it stays the same =&gt; red square) . </w:t>
+        <w:t>. The region closest to the edge has the most importance. The importance goes down with one or more levels depending the chosen weight step size (The weight goes down until the minimum threshold is reached, then i</w:t>
+      </w:r>
+      <w:r>
+        <w:rPr>
+          <w:lang w:val="en-US"/>
+        </w:rPr>
+        <w:t>t stays the same =&gt; red square)</w:t>
+      </w:r>
+      <w:r>
+        <w:rPr>
+          <w:lang w:val="en-US"/>
+        </w:rPr>
+        <w:t xml:space="preserve">. </w:t>
       </w:r>
       <w:r>
         <w:rPr>
@@ -2529,33 +3018,13 @@
     </w:p>
     <w:p>
       <w:pPr>
-        <w:rPr>
-          <w:lang w:val="en-US"/>
-        </w:rPr>
-      </w:pPr>
-    </w:p>
-    <w:p>
-      <w:pPr>
-        <w:rPr>
-          <w:lang w:val="en-US"/>
-        </w:rPr>
-      </w:pPr>
-    </w:p>
-    <w:p>
-      <w:pPr>
-        <w:rPr>
-          <w:lang w:val="en-US"/>
-        </w:rPr>
-      </w:pPr>
-    </w:p>
-    <w:p>
-      <w:pPr>
         <w:pStyle w:val="Heading2"/>
-        <w:rPr>
-          <w:lang w:val="en-US"/>
-        </w:rPr>
-      </w:pPr>
-      <w:bookmarkStart w:id="4" w:name="_Toc380587846"/>
+        <w:jc w:val="both"/>
+        <w:rPr>
+          <w:lang w:val="en-US"/>
+        </w:rPr>
+      </w:pPr>
+      <w:bookmarkStart w:id="6" w:name="_Toc281482148"/>
       <w:r>
         <w:rPr>
           <w:lang w:val="en-US"/>
@@ -2563,37 +3032,25 @@
         <w:lastRenderedPageBreak/>
         <w:t>Color enhancement:</w:t>
       </w:r>
-      <w:bookmarkEnd w:id="4"/>
-    </w:p>
-    <w:p>
-      <w:pPr>
-        <w:rPr>
-          <w:lang w:val="en-US"/>
-        </w:rPr>
-      </w:pPr>
-      <w:r>
-        <w:rPr>
-          <w:lang w:val="en-US"/>
-        </w:rPr>
-        <w:t xml:space="preserve">The color enhancement feature of </w:t>
-      </w:r>
-      <w:proofErr w:type="spellStart"/>
-      <w:r>
-        <w:rPr>
-          <w:lang w:val="en-US"/>
-        </w:rPr>
-        <w:t>JambiLight</w:t>
-      </w:r>
-      <w:proofErr w:type="spellEnd"/>
-      <w:r>
-        <w:rPr>
-          <w:lang w:val="en-US"/>
-        </w:rPr>
-        <w:t xml:space="preserve"> allows for colors to be enhanced. It will detect the base color type (red/green/blue/yellow/cyan/purple/white/grey/black) and apply a multiplication to that color base type to make it more pronounced.</w:t>
-      </w:r>
-    </w:p>
-    <w:p>
-      <w:pPr>
+      <w:bookmarkEnd w:id="6"/>
+    </w:p>
+    <w:p>
+      <w:pPr>
+        <w:jc w:val="both"/>
+        <w:rPr>
+          <w:lang w:val="en-US"/>
+        </w:rPr>
+      </w:pPr>
+      <w:r>
+        <w:rPr>
+          <w:lang w:val="en-US"/>
+        </w:rPr>
+        <w:t>The color enhancement feature of JambiLight allows for colors to be enhanced. It will detect the base color type (red/green/blue/yellow/cyan/purple/white/grey/black) and apply a multiplication to that color base type to make it more pronounced.</w:t>
+      </w:r>
+    </w:p>
+    <w:p>
+      <w:pPr>
+        <w:jc w:val="both"/>
         <w:rPr>
           <w:lang w:val="en-US"/>
         </w:rPr>
@@ -2614,42 +3071,175 @@
     </w:p>
     <w:p>
       <w:pPr>
-        <w:rPr>
-          <w:lang w:val="en-US"/>
-        </w:rPr>
-      </w:pPr>
-      <w:r>
-        <w:rPr>
-          <w:lang w:val="en-US"/>
-        </w:rPr>
-        <w:t>TODO: parameters.</w:t>
-      </w:r>
-    </w:p>
-    <w:p>
-      <w:pPr>
-        <w:rPr>
-          <w:lang w:val="en-US"/>
-        </w:rPr>
-      </w:pPr>
+        <w:jc w:val="both"/>
+        <w:rPr>
+          <w:lang w:val="en-US"/>
+        </w:rPr>
+      </w:pPr>
+      <w:r>
+        <w:rPr>
+          <w:lang w:val="en-US"/>
+        </w:rPr>
+        <w:t xml:space="preserve">This feature has </w:t>
+      </w:r>
+      <w:r>
+        <w:rPr>
+          <w:b/>
+          <w:lang w:val="en-US"/>
+        </w:rPr>
+        <w:t>one parameter</w:t>
+      </w:r>
+      <w:r>
+        <w:rPr>
+          <w:lang w:val="en-US"/>
+        </w:rPr>
+        <w:t xml:space="preserve"> that defines </w:t>
+      </w:r>
+      <w:r>
+        <w:rPr>
+          <w:b/>
+          <w:lang w:val="en-US"/>
+        </w:rPr>
+        <w:t>how much the detected color should be amplified</w:t>
+      </w:r>
+      <w:r>
+        <w:rPr>
+          <w:lang w:val="en-US"/>
+        </w:rPr>
+        <w:t>.</w:t>
+      </w:r>
+      <w:r>
+        <w:rPr>
+          <w:lang w:val="en-US"/>
+        </w:rPr>
+        <w:br/>
+      </w:r>
     </w:p>
     <w:p>
       <w:pPr>
         <w:pStyle w:val="Heading2"/>
-        <w:rPr>
-          <w:lang w:val="en-US"/>
-        </w:rPr>
-      </w:pPr>
-      <w:bookmarkStart w:id="5" w:name="_Toc380587847"/>
+        <w:jc w:val="both"/>
+        <w:rPr>
+          <w:lang w:val="en-US"/>
+        </w:rPr>
+      </w:pPr>
+      <w:bookmarkStart w:id="7" w:name="_Toc281482149"/>
+      <w:r>
+        <w:rPr>
+          <w:lang w:val="en-US"/>
+        </w:rPr>
+        <w:t>Color enhancement per channel:</w:t>
+      </w:r>
+      <w:bookmarkEnd w:id="7"/>
+    </w:p>
+    <w:p>
+      <w:pPr>
+        <w:jc w:val="both"/>
+        <w:rPr>
+          <w:lang w:val="en-US"/>
+        </w:rPr>
+      </w:pPr>
+      <w:r>
+        <w:rPr>
+          <w:lang w:val="en-US"/>
+        </w:rPr>
+        <w:t xml:space="preserve">This sub feature of the color enhancement feature </w:t>
+      </w:r>
+      <w:r>
+        <w:rPr>
+          <w:b/>
+          <w:lang w:val="en-US"/>
+        </w:rPr>
+        <w:t>can be enabled if color enhancement is also enabled.</w:t>
+      </w:r>
+    </w:p>
+    <w:p>
+      <w:pPr>
+        <w:jc w:val="both"/>
+        <w:rPr>
+          <w:lang w:val="en-US"/>
+        </w:rPr>
+      </w:pPr>
+      <w:r>
+        <w:rPr>
+          <w:lang w:val="en-US"/>
+        </w:rPr>
+        <w:t xml:space="preserve">This feature </w:t>
+      </w:r>
+      <w:r>
+        <w:rPr>
+          <w:b/>
+          <w:lang w:val="en-US"/>
+        </w:rPr>
+        <w:t>will run after the initial color enhancement has been performed</w:t>
+      </w:r>
+      <w:r>
+        <w:rPr>
+          <w:lang w:val="en-US"/>
+        </w:rPr>
+        <w:t xml:space="preserve"> and will </w:t>
+      </w:r>
+      <w:r>
+        <w:rPr>
+          <w:b/>
+          <w:lang w:val="en-US"/>
+        </w:rPr>
+        <w:t>multiply the individual red, green and blue color channels with the values that are given</w:t>
+      </w:r>
+      <w:r>
+        <w:rPr>
+          <w:lang w:val="en-US"/>
+        </w:rPr>
+        <w:t>. This can be used to strengthen certain colors or suppress them.</w:t>
+      </w:r>
+    </w:p>
+    <w:p>
+      <w:pPr>
+        <w:jc w:val="both"/>
+        <w:rPr>
+          <w:lang w:val="en-US"/>
+        </w:rPr>
+      </w:pPr>
+      <w:r>
+        <w:rPr>
+          <w:lang w:val="en-US"/>
+        </w:rPr>
+        <w:t xml:space="preserve">This feature has </w:t>
+      </w:r>
+      <w:r>
+        <w:rPr>
+          <w:b/>
+          <w:lang w:val="en-US"/>
+        </w:rPr>
+        <w:t>three parameters, a multiplication value per color channel.</w:t>
+      </w:r>
+      <w:r>
+        <w:rPr>
+          <w:lang w:val="en-US"/>
+        </w:rPr>
+        <w:br/>
+      </w:r>
+    </w:p>
+    <w:p>
+      <w:pPr>
+        <w:pStyle w:val="Heading2"/>
+        <w:jc w:val="both"/>
+        <w:rPr>
+          <w:lang w:val="en-US"/>
+        </w:rPr>
+      </w:pPr>
+      <w:bookmarkStart w:id="8" w:name="_Toc281482150"/>
       <w:r>
         <w:rPr>
           <w:lang w:val="en-US"/>
         </w:rPr>
         <w:t>Color correction (Intensity):</w:t>
       </w:r>
-      <w:bookmarkEnd w:id="5"/>
-    </w:p>
-    <w:p>
-      <w:pPr>
+      <w:bookmarkEnd w:id="8"/>
+    </w:p>
+    <w:p>
+      <w:pPr>
+        <w:jc w:val="both"/>
         <w:rPr>
           <w:lang w:val="en-US"/>
         </w:rPr>
@@ -2676,6 +3266,7 @@
     </w:p>
     <w:p>
       <w:pPr>
+        <w:jc w:val="both"/>
         <w:rPr>
           <w:lang w:val="en-US"/>
         </w:rPr>
@@ -2702,6 +3293,7 @@
     </w:p>
     <w:p>
       <w:pPr>
+        <w:jc w:val="both"/>
         <w:rPr>
           <w:lang w:val="en-US"/>
         </w:rPr>
@@ -2761,6 +3353,63 @@
     </w:p>
     <w:p>
       <w:pPr>
+        <w:jc w:val="both"/>
+        <w:rPr>
+          <w:lang w:val="en-US"/>
+        </w:rPr>
+      </w:pPr>
+    </w:p>
+    <w:p>
+      <w:pPr>
+        <w:jc w:val="both"/>
+        <w:rPr>
+          <w:lang w:val="en-US"/>
+        </w:rPr>
+      </w:pPr>
+    </w:p>
+    <w:p>
+      <w:pPr>
+        <w:jc w:val="both"/>
+        <w:rPr>
+          <w:lang w:val="en-US"/>
+        </w:rPr>
+      </w:pPr>
+    </w:p>
+    <w:p>
+      <w:pPr>
+        <w:jc w:val="both"/>
+        <w:rPr>
+          <w:lang w:val="en-US"/>
+        </w:rPr>
+      </w:pPr>
+    </w:p>
+    <w:p>
+      <w:pPr>
+        <w:jc w:val="both"/>
+        <w:rPr>
+          <w:lang w:val="en-US"/>
+        </w:rPr>
+      </w:pPr>
+    </w:p>
+    <w:p>
+      <w:pPr>
+        <w:jc w:val="both"/>
+        <w:rPr>
+          <w:lang w:val="en-US"/>
+        </w:rPr>
+      </w:pPr>
+    </w:p>
+    <w:p>
+      <w:pPr>
+        <w:jc w:val="both"/>
+        <w:rPr>
+          <w:lang w:val="en-US"/>
+        </w:rPr>
+      </w:pPr>
+    </w:p>
+    <w:p>
+      <w:pPr>
+        <w:jc w:val="both"/>
         <w:rPr>
           <w:lang w:val="en-US"/>
         </w:rPr>
@@ -2769,21 +3418,24 @@
     <w:p>
       <w:pPr>
         <w:pStyle w:val="Heading2"/>
-        <w:rPr>
-          <w:lang w:val="en-US"/>
-        </w:rPr>
-      </w:pPr>
-      <w:bookmarkStart w:id="6" w:name="_Toc380587848"/>
-      <w:r>
-        <w:rPr>
-          <w:lang w:val="en-US"/>
-        </w:rPr>
+        <w:jc w:val="both"/>
+        <w:rPr>
+          <w:lang w:val="en-US"/>
+        </w:rPr>
+      </w:pPr>
+      <w:bookmarkStart w:id="9" w:name="_Toc281482151"/>
+      <w:r>
+        <w:rPr>
+          <w:lang w:val="en-US"/>
+        </w:rPr>
+        <w:lastRenderedPageBreak/>
         <w:t>Resources:</w:t>
       </w:r>
-      <w:bookmarkEnd w:id="6"/>
-    </w:p>
-    <w:p>
-      <w:pPr>
+      <w:bookmarkEnd w:id="9"/>
+    </w:p>
+    <w:p>
+      <w:pPr>
+        <w:jc w:val="both"/>
         <w:rPr>
           <w:b/>
           <w:lang w:val="en-US"/>
@@ -2799,6 +3451,7 @@
     </w:p>
     <w:p>
       <w:pPr>
+        <w:jc w:val="both"/>
         <w:rPr>
           <w:lang w:val="en-US"/>
         </w:rPr>
@@ -2827,23 +3480,16 @@
             <w:rStyle w:val="Hyperlink"/>
             <w:lang w:val="en-US"/>
           </w:rPr>
-          <w:t>http://www.flickr.com/photos/solarbotic</w:t>
+          <w:t>http://www.flickr.com/photos/solarbotics/7832369412/siz</w:t>
         </w:r>
-        <w:bookmarkStart w:id="7" w:name="_GoBack"/>
-        <w:bookmarkEnd w:id="7"/>
+        <w:bookmarkStart w:id="10" w:name="_GoBack"/>
+        <w:bookmarkEnd w:id="10"/>
         <w:r>
           <w:rPr>
             <w:rStyle w:val="Hyperlink"/>
             <w:lang w:val="en-US"/>
           </w:rPr>
-          <w:t>s</w:t>
-        </w:r>
-        <w:r>
-          <w:rPr>
-            <w:rStyle w:val="Hyperlink"/>
-            <w:lang w:val="en-US"/>
-          </w:rPr>
-          <w:t>/7832369412/sizes/l/</w:t>
+          <w:t>es/l/</w:t>
         </w:r>
       </w:hyperlink>
     </w:p>
@@ -2862,7 +3508,7 @@
 </file>
 
 <file path=word/endnotes.xml><?xml version="1.0" encoding="utf-8"?>
-<w:endnotes xmlns:wpc="http://schemas.microsoft.com/office/word/2010/wordprocessingCanvas" xmlns:mc="http://schemas.openxmlformats.org/markup-compatibility/2006" xmlns:o="urn:schemas-microsoft-com:office:office" xmlns:r="http://schemas.openxmlformats.org/officeDocument/2006/relationships" xmlns:m="http://schemas.openxmlformats.org/officeDocument/2006/math" xmlns:v="urn:schemas-microsoft-com:vml" xmlns:wp14="http://schemas.microsoft.com/office/word/2010/wordprocessingDrawing" xmlns:wp="http://schemas.openxmlformats.org/drawingml/2006/wordprocessingDrawing" xmlns:w10="urn:schemas-microsoft-com:office:word" xmlns:w="http://schemas.openxmlformats.org/wordprocessingml/2006/main" xmlns:w14="http://schemas.microsoft.com/office/word/2010/wordml" xmlns:wpg="http://schemas.microsoft.com/office/word/2010/wordprocessingGroup" xmlns:wpi="http://schemas.microsoft.com/office/word/2010/wordprocessingInk" xmlns:wne="http://schemas.microsoft.com/office/word/2006/wordml" xmlns:wps="http://schemas.microsoft.com/office/word/2010/wordprocessingShape" mc:Ignorable="w14 wp14">
+<w:endnotes xmlns:wpc="http://schemas.microsoft.com/office/word/2010/wordprocessingCanvas" xmlns:mo="http://schemas.microsoft.com/office/mac/office/2008/main" xmlns:mc="http://schemas.openxmlformats.org/markup-compatibility/2006" xmlns:mv="urn:schemas-microsoft-com:mac:vml" xmlns:o="urn:schemas-microsoft-com:office:office" xmlns:r="http://schemas.openxmlformats.org/officeDocument/2006/relationships" xmlns:m="http://schemas.openxmlformats.org/officeDocument/2006/math" xmlns:v="urn:schemas-microsoft-com:vml" xmlns:wp14="http://schemas.microsoft.com/office/word/2010/wordprocessingDrawing" xmlns:wp="http://schemas.openxmlformats.org/drawingml/2006/wordprocessingDrawing" xmlns:w10="urn:schemas-microsoft-com:office:word" xmlns:w="http://schemas.openxmlformats.org/wordprocessingml/2006/main" xmlns:w14="http://schemas.microsoft.com/office/word/2010/wordml" xmlns:wpg="http://schemas.microsoft.com/office/word/2010/wordprocessingGroup" xmlns:wpi="http://schemas.microsoft.com/office/word/2010/wordprocessingInk" xmlns:wne="http://schemas.microsoft.com/office/word/2006/wordml" xmlns:wps="http://schemas.microsoft.com/office/word/2010/wordprocessingShape" mc:Ignorable="w14 wp14">
   <w:endnote w:type="separator" w:id="-1">
     <w:p>
       <w:pPr>
@@ -2887,7 +3533,7 @@
 </file>
 
 <file path=word/footer1.xml><?xml version="1.0" encoding="utf-8"?>
-<w:ftr xmlns:wpc="http://schemas.microsoft.com/office/word/2010/wordprocessingCanvas" xmlns:mc="http://schemas.openxmlformats.org/markup-compatibility/2006" xmlns:o="urn:schemas-microsoft-com:office:office" xmlns:r="http://schemas.openxmlformats.org/officeDocument/2006/relationships" xmlns:m="http://schemas.openxmlformats.org/officeDocument/2006/math" xmlns:v="urn:schemas-microsoft-com:vml" xmlns:wp14="http://schemas.microsoft.com/office/word/2010/wordprocessingDrawing" xmlns:wp="http://schemas.openxmlformats.org/drawingml/2006/wordprocessingDrawing" xmlns:w10="urn:schemas-microsoft-com:office:word" xmlns:w="http://schemas.openxmlformats.org/wordprocessingml/2006/main" xmlns:w14="http://schemas.microsoft.com/office/word/2010/wordml" xmlns:wpg="http://schemas.microsoft.com/office/word/2010/wordprocessingGroup" xmlns:wpi="http://schemas.microsoft.com/office/word/2010/wordprocessingInk" xmlns:wne="http://schemas.microsoft.com/office/word/2006/wordml" xmlns:wps="http://schemas.microsoft.com/office/word/2010/wordprocessingShape" mc:Ignorable="w14 wp14">
+<w:ftr xmlns:wpc="http://schemas.microsoft.com/office/word/2010/wordprocessingCanvas" xmlns:mo="http://schemas.microsoft.com/office/mac/office/2008/main" xmlns:mc="http://schemas.openxmlformats.org/markup-compatibility/2006" xmlns:mv="urn:schemas-microsoft-com:mac:vml" xmlns:o="urn:schemas-microsoft-com:office:office" xmlns:r="http://schemas.openxmlformats.org/officeDocument/2006/relationships" xmlns:m="http://schemas.openxmlformats.org/officeDocument/2006/math" xmlns:v="urn:schemas-microsoft-com:vml" xmlns:wp14="http://schemas.microsoft.com/office/word/2010/wordprocessingDrawing" xmlns:wp="http://schemas.openxmlformats.org/drawingml/2006/wordprocessingDrawing" xmlns:w10="urn:schemas-microsoft-com:office:word" xmlns:w="http://schemas.openxmlformats.org/wordprocessingml/2006/main" xmlns:w14="http://schemas.microsoft.com/office/word/2010/wordml" xmlns:wpg="http://schemas.microsoft.com/office/word/2010/wordprocessingGroup" xmlns:wpi="http://schemas.microsoft.com/office/word/2010/wordprocessingInk" xmlns:wne="http://schemas.microsoft.com/office/word/2006/wordml" xmlns:wps="http://schemas.microsoft.com/office/word/2010/wordprocessingShape" mc:Ignorable="w14 wp14">
   <w:p>
     <w:pPr>
       <w:pStyle w:val="Footer"/>
@@ -2917,7 +3563,7 @@
         <w:bCs/>
         <w:noProof/>
       </w:rPr>
-      <w:t>6</w:t>
+      <w:t>8</w:t>
     </w:r>
     <w:r>
       <w:rPr>
@@ -2932,7 +3578,7 @@
 </file>
 
 <file path=word/footnotes.xml><?xml version="1.0" encoding="utf-8"?>
-<w:footnotes xmlns:wpc="http://schemas.microsoft.com/office/word/2010/wordprocessingCanvas" xmlns:mc="http://schemas.openxmlformats.org/markup-compatibility/2006" xmlns:o="urn:schemas-microsoft-com:office:office" xmlns:r="http://schemas.openxmlformats.org/officeDocument/2006/relationships" xmlns:m="http://schemas.openxmlformats.org/officeDocument/2006/math" xmlns:v="urn:schemas-microsoft-com:vml" xmlns:wp14="http://schemas.microsoft.com/office/word/2010/wordprocessingDrawing" xmlns:wp="http://schemas.openxmlformats.org/drawingml/2006/wordprocessingDrawing" xmlns:w10="urn:schemas-microsoft-com:office:word" xmlns:w="http://schemas.openxmlformats.org/wordprocessingml/2006/main" xmlns:w14="http://schemas.microsoft.com/office/word/2010/wordml" xmlns:wpg="http://schemas.microsoft.com/office/word/2010/wordprocessingGroup" xmlns:wpi="http://schemas.microsoft.com/office/word/2010/wordprocessingInk" xmlns:wne="http://schemas.microsoft.com/office/word/2006/wordml" xmlns:wps="http://schemas.microsoft.com/office/word/2010/wordprocessingShape" mc:Ignorable="w14 wp14">
+<w:footnotes xmlns:wpc="http://schemas.microsoft.com/office/word/2010/wordprocessingCanvas" xmlns:mo="http://schemas.microsoft.com/office/mac/office/2008/main" xmlns:mc="http://schemas.openxmlformats.org/markup-compatibility/2006" xmlns:mv="urn:schemas-microsoft-com:mac:vml" xmlns:o="urn:schemas-microsoft-com:office:office" xmlns:r="http://schemas.openxmlformats.org/officeDocument/2006/relationships" xmlns:m="http://schemas.openxmlformats.org/officeDocument/2006/math" xmlns:v="urn:schemas-microsoft-com:vml" xmlns:wp14="http://schemas.microsoft.com/office/word/2010/wordprocessingDrawing" xmlns:wp="http://schemas.openxmlformats.org/drawingml/2006/wordprocessingDrawing" xmlns:w10="urn:schemas-microsoft-com:office:word" xmlns:w="http://schemas.openxmlformats.org/wordprocessingml/2006/main" xmlns:w14="http://schemas.microsoft.com/office/word/2010/wordml" xmlns:wpg="http://schemas.microsoft.com/office/word/2010/wordprocessingGroup" xmlns:wpi="http://schemas.microsoft.com/office/word/2010/wordprocessingInk" xmlns:wne="http://schemas.microsoft.com/office/word/2006/wordml" xmlns:wps="http://schemas.microsoft.com/office/word/2010/wordprocessingShape" mc:Ignorable="w14 wp14">
   <w:footnote w:type="separator" w:id="-1">
     <w:p>
       <w:pPr>
@@ -2957,42 +3603,39 @@
 </file>
 
 <file path=word/header1.xml><?xml version="1.0" encoding="utf-8"?>
-<w:hdr xmlns:wpc="http://schemas.microsoft.com/office/word/2010/wordprocessingCanvas" xmlns:mc="http://schemas.openxmlformats.org/markup-compatibility/2006" xmlns:o="urn:schemas-microsoft-com:office:office" xmlns:r="http://schemas.openxmlformats.org/officeDocument/2006/relationships" xmlns:m="http://schemas.openxmlformats.org/officeDocument/2006/math" xmlns:v="urn:schemas-microsoft-com:vml" xmlns:wp14="http://schemas.microsoft.com/office/word/2010/wordprocessingDrawing" xmlns:wp="http://schemas.openxmlformats.org/drawingml/2006/wordprocessingDrawing" xmlns:w10="urn:schemas-microsoft-com:office:word" xmlns:w="http://schemas.openxmlformats.org/wordprocessingml/2006/main" xmlns:w14="http://schemas.microsoft.com/office/word/2010/wordml" xmlns:wpg="http://schemas.microsoft.com/office/word/2010/wordprocessingGroup" xmlns:wpi="http://schemas.microsoft.com/office/word/2010/wordprocessingInk" xmlns:wne="http://schemas.microsoft.com/office/word/2006/wordml" xmlns:wps="http://schemas.microsoft.com/office/word/2010/wordprocessingShape" mc:Ignorable="w14 wp14">
+<w:hdr xmlns:wpc="http://schemas.microsoft.com/office/word/2010/wordprocessingCanvas" xmlns:mo="http://schemas.microsoft.com/office/mac/office/2008/main" xmlns:mc="http://schemas.openxmlformats.org/markup-compatibility/2006" xmlns:mv="urn:schemas-microsoft-com:mac:vml" xmlns:o="urn:schemas-microsoft-com:office:office" xmlns:r="http://schemas.openxmlformats.org/officeDocument/2006/relationships" xmlns:m="http://schemas.openxmlformats.org/officeDocument/2006/math" xmlns:v="urn:schemas-microsoft-com:vml" xmlns:wp14="http://schemas.microsoft.com/office/word/2010/wordprocessingDrawing" xmlns:wp="http://schemas.openxmlformats.org/drawingml/2006/wordprocessingDrawing" xmlns:w10="urn:schemas-microsoft-com:office:word" xmlns:w="http://schemas.openxmlformats.org/wordprocessingml/2006/main" xmlns:w14="http://schemas.microsoft.com/office/word/2010/wordml" xmlns:wpg="http://schemas.microsoft.com/office/word/2010/wordprocessingGroup" xmlns:wpi="http://schemas.microsoft.com/office/word/2010/wordprocessingInk" xmlns:wne="http://schemas.microsoft.com/office/word/2006/wordml" xmlns:wps="http://schemas.microsoft.com/office/word/2010/wordprocessingShape" mc:Ignorable="w14 wp14">
   <w:p>
     <w:pPr>
       <w:pStyle w:val="Header"/>
     </w:pPr>
-    <w:proofErr w:type="spellStart"/>
     <w:r>
       <w:t>JambiLight</w:t>
     </w:r>
-    <w:proofErr w:type="spellEnd"/>
     <w:r>
       <w:tab/>
     </w:r>
     <w:r>
       <w:tab/>
-      <w:t>github.com/</w:t>
     </w:r>
-    <w:proofErr w:type="spellStart"/>
-    <w:r>
-      <w:t>beele</w:t>
-    </w:r>
-    <w:proofErr w:type="spellEnd"/>
-    <w:r>
-      <w:t>/</w:t>
-    </w:r>
-    <w:proofErr w:type="spellStart"/>
-    <w:r>
-      <w:t>JambiLight</w:t>
-    </w:r>
-    <w:proofErr w:type="spellEnd"/>
+    <w:hyperlink r:id="rId1" w:history="1">
+      <w:r>
+        <w:rPr>
+          <w:rStyle w:val="Hyperlink"/>
+        </w:rPr>
+        <w:t>www.jambilight.tv</w:t>
+      </w:r>
+    </w:hyperlink>
+  </w:p>
+  <w:p>
+    <w:pPr>
+      <w:pStyle w:val="Header"/>
+    </w:pPr>
   </w:p>
 </w:hdr>
 </file>
 
 <file path=word/numbering.xml><?xml version="1.0" encoding="utf-8"?>
-<w:numbering xmlns:wpc="http://schemas.microsoft.com/office/word/2010/wordprocessingCanvas" xmlns:mc="http://schemas.openxmlformats.org/markup-compatibility/2006" xmlns:o="urn:schemas-microsoft-com:office:office" xmlns:r="http://schemas.openxmlformats.org/officeDocument/2006/relationships" xmlns:m="http://schemas.openxmlformats.org/officeDocument/2006/math" xmlns:v="urn:schemas-microsoft-com:vml" xmlns:wp14="http://schemas.microsoft.com/office/word/2010/wordprocessingDrawing" xmlns:wp="http://schemas.openxmlformats.org/drawingml/2006/wordprocessingDrawing" xmlns:w10="urn:schemas-microsoft-com:office:word" xmlns:w="http://schemas.openxmlformats.org/wordprocessingml/2006/main" xmlns:w14="http://schemas.microsoft.com/office/word/2010/wordml" xmlns:wpg="http://schemas.microsoft.com/office/word/2010/wordprocessingGroup" xmlns:wpi="http://schemas.microsoft.com/office/word/2010/wordprocessingInk" xmlns:wne="http://schemas.microsoft.com/office/word/2006/wordml" xmlns:wps="http://schemas.microsoft.com/office/word/2010/wordprocessingShape" mc:Ignorable="w14 wp14">
+<w:numbering xmlns:wpc="http://schemas.microsoft.com/office/word/2010/wordprocessingCanvas" xmlns:mo="http://schemas.microsoft.com/office/mac/office/2008/main" xmlns:mc="http://schemas.openxmlformats.org/markup-compatibility/2006" xmlns:mv="urn:schemas-microsoft-com:mac:vml" xmlns:o="urn:schemas-microsoft-com:office:office" xmlns:r="http://schemas.openxmlformats.org/officeDocument/2006/relationships" xmlns:m="http://schemas.openxmlformats.org/officeDocument/2006/math" xmlns:v="urn:schemas-microsoft-com:vml" xmlns:wp14="http://schemas.microsoft.com/office/word/2010/wordprocessingDrawing" xmlns:wp="http://schemas.openxmlformats.org/drawingml/2006/wordprocessingDrawing" xmlns:w10="urn:schemas-microsoft-com:office:word" xmlns:w="http://schemas.openxmlformats.org/wordprocessingml/2006/main" xmlns:w14="http://schemas.microsoft.com/office/word/2010/wordml" xmlns:wpg="http://schemas.microsoft.com/office/word/2010/wordprocessingGroup" xmlns:wpi="http://schemas.microsoft.com/office/word/2010/wordprocessingInk" xmlns:wne="http://schemas.microsoft.com/office/word/2006/wordml" xmlns:wps="http://schemas.microsoft.com/office/word/2010/wordprocessingShape" mc:Ignorable="w14 wp14">
   <w:abstractNum w:abstractNumId="0">
     <w:nsid w:val="1A265504"/>
     <w:multiLevelType w:val="hybridMultilevel"/>
@@ -3218,7 +3861,7 @@
       </w:pPr>
     </w:pPrDefault>
   </w:docDefaults>
-  <w:latentStyles w:defLockedState="0" w:defUIPriority="99" w:defSemiHidden="1" w:defUnhideWhenUsed="1" w:defQFormat="0" w:count="267">
+  <w:latentStyles w:defLockedState="0" w:defUIPriority="99" w:defSemiHidden="1" w:defUnhideWhenUsed="1" w:defQFormat="0" w:count="276">
     <w:lsdException w:name="Normal" w:semiHidden="0" w:uiPriority="0" w:unhideWhenUsed="0" w:qFormat="1"/>
     <w:lsdException w:name="heading 1" w:semiHidden="0" w:uiPriority="9" w:unhideWhenUsed="0" w:qFormat="1"/>
     <w:lsdException w:name="heading 2" w:uiPriority="9" w:qFormat="1"/>
@@ -3744,7 +4387,7 @@
 </file>
 
 <file path=word/stylesWithEffects.xml><?xml version="1.0" encoding="utf-8"?>
-<w:styles xmlns:wpc="http://schemas.microsoft.com/office/word/2010/wordprocessingCanvas" xmlns:mc="http://schemas.openxmlformats.org/markup-compatibility/2006" xmlns:o="urn:schemas-microsoft-com:office:office" xmlns:r="http://schemas.openxmlformats.org/officeDocument/2006/relationships" xmlns:m="http://schemas.openxmlformats.org/officeDocument/2006/math" xmlns:v="urn:schemas-microsoft-com:vml" xmlns:wp14="http://schemas.microsoft.com/office/word/2010/wordprocessingDrawing" xmlns:wp="http://schemas.openxmlformats.org/drawingml/2006/wordprocessingDrawing" xmlns:w10="urn:schemas-microsoft-com:office:word" xmlns:w="http://schemas.openxmlformats.org/wordprocessingml/2006/main" xmlns:w14="http://schemas.microsoft.com/office/word/2010/wordml" xmlns:wpg="http://schemas.microsoft.com/office/word/2010/wordprocessingGroup" xmlns:wpi="http://schemas.microsoft.com/office/word/2010/wordprocessingInk" xmlns:wne="http://schemas.microsoft.com/office/word/2006/wordml" xmlns:wps="http://schemas.microsoft.com/office/word/2010/wordprocessingShape" mc:Ignorable="w14 wp14">
+<w:styles xmlns:wpc="http://schemas.microsoft.com/office/word/2010/wordprocessingCanvas" xmlns:mo="http://schemas.microsoft.com/office/mac/office/2008/main" xmlns:mc="http://schemas.openxmlformats.org/markup-compatibility/2006" xmlns:mv="urn:schemas-microsoft-com:mac:vml" xmlns:o="urn:schemas-microsoft-com:office:office" xmlns:r="http://schemas.openxmlformats.org/officeDocument/2006/relationships" xmlns:m="http://schemas.openxmlformats.org/officeDocument/2006/math" xmlns:v="urn:schemas-microsoft-com:vml" xmlns:wp14="http://schemas.microsoft.com/office/word/2010/wordprocessingDrawing" xmlns:wp="http://schemas.openxmlformats.org/drawingml/2006/wordprocessingDrawing" xmlns:w10="urn:schemas-microsoft-com:office:word" xmlns:w="http://schemas.openxmlformats.org/wordprocessingml/2006/main" xmlns:w14="http://schemas.microsoft.com/office/word/2010/wordml" xmlns:wpg="http://schemas.microsoft.com/office/word/2010/wordprocessingGroup" xmlns:wpi="http://schemas.microsoft.com/office/word/2010/wordprocessingInk" xmlns:wne="http://schemas.microsoft.com/office/word/2006/wordml" xmlns:wps="http://schemas.microsoft.com/office/word/2010/wordprocessingShape" mc:Ignorable="w14 wp14">
   <w:docDefaults>
     <w:rPrDefault>
       <w:rPr>
@@ -3760,7 +4403,7 @@
       </w:pPr>
     </w:pPrDefault>
   </w:docDefaults>
-  <w:latentStyles w:defLockedState="0" w:defUIPriority="99" w:defSemiHidden="1" w:defUnhideWhenUsed="1" w:defQFormat="0" w:count="267">
+  <w:latentStyles w:defLockedState="0" w:defUIPriority="99" w:defSemiHidden="1" w:defUnhideWhenUsed="1" w:defQFormat="0" w:count="276">
     <w:lsdException w:name="Normal" w:semiHidden="0" w:uiPriority="0" w:unhideWhenUsed="0" w:qFormat="1"/>
     <w:lsdException w:name="heading 1" w:semiHidden="0" w:uiPriority="9" w:unhideWhenUsed="0" w:qFormat="1"/>
     <w:lsdException w:name="heading 2" w:uiPriority="9" w:qFormat="1"/>
@@ -4575,7 +5218,7 @@
 </file>
 
 <file path=customXml/itemProps1.xml><?xml version="1.0" encoding="utf-8"?>
-<ds:datastoreItem xmlns:ds="http://schemas.openxmlformats.org/officeDocument/2006/customXml" ds:itemID="{103EA66F-5AA1-45AB-8638-C4E1FD8636C7}">
+<ds:datastoreItem xmlns:ds="http://schemas.openxmlformats.org/officeDocument/2006/customXml" ds:itemID="{4045E13F-2CAD-5D44-B236-9EFD83FAEAD8}">
   <ds:schemaRefs>
     <ds:schemaRef ds:uri="http://schemas.openxmlformats.org/officeDocument/2006/bibliography"/>
   </ds:schemaRefs>

</xml_diff>